<commit_message>
2nd report on mixing random and pMEDICI+
</commit_message>
<xml_diff>
--- a/randomMix/experimentsdata/2nd Report - Estimation of the average number of covered tuples by each test/2nd Report - Mixing RANDOM GENERATION and pMEDICI.docx
+++ b/randomMix/experimentsdata/2nd Report - Estimation of the average number of covered tuples by each test/2nd Report - Mixing RANDOM GENERATION and pMEDICI.docx
@@ -1,6 +1,6 @@
 
 <file path=word/document.xml><?xml version="1.0" encoding="utf-8"?>
-<w:document xmlns:wpc="http://schemas.microsoft.com/office/word/2010/wordprocessingCanvas" xmlns:cx="http://schemas.microsoft.com/office/drawing/2014/chartex" xmlns:cx1="http://schemas.microsoft.com/office/drawing/2015/9/8/chartex" xmlns:cx2="http://schemas.microsoft.com/office/drawing/2015/10/21/chartex" xmlns:cx3="http://schemas.microsoft.com/office/drawing/2016/5/9/chartex" xmlns:cx4="http://schemas.microsoft.com/office/drawing/2016/5/10/chartex" xmlns:cx5="http://schemas.microsoft.com/office/drawing/2016/5/11/chartex" xmlns:cx6="http://schemas.microsoft.com/office/drawing/2016/5/12/chartex" xmlns:cx7="http://schemas.microsoft.com/office/drawing/2016/5/13/chartex" xmlns:cx8="http://schemas.microsoft.com/office/drawing/2016/5/14/chartex" xmlns:mc="http://schemas.openxmlformats.org/markup-compatibility/2006" xmlns:aink="http://schemas.microsoft.com/office/drawing/2016/ink" xmlns:am3d="http://schemas.microsoft.com/office/drawing/2017/model3d" xmlns:o="urn:schemas-microsoft-com:office:office" xmlns:oel="http://schemas.microsoft.com/office/2019/extlst" xmlns:r="http://schemas.openxmlformats.org/officeDocument/2006/relationships" xmlns:m="http://schemas.openxmlformats.org/officeDocument/2006/math" xmlns:v="urn:schemas-microsoft-com:vml" xmlns:wp14="http://schemas.microsoft.com/office/word/2010/wordprocessingDrawing" xmlns:wp="http://schemas.openxmlformats.org/drawingml/2006/wordprocessingDrawing" xmlns:w10="urn:schemas-microsoft-com:office:word" xmlns:w="http://schemas.openxmlformats.org/wordprocessingml/2006/main" xmlns:w14="http://schemas.microsoft.com/office/word/2010/wordml" xmlns:w15="http://schemas.microsoft.com/office/word/2012/wordml" xmlns:w16cex="http://schemas.microsoft.com/office/word/2018/wordml/cex" xmlns:w16cid="http://schemas.microsoft.com/office/word/2016/wordml/cid" xmlns:w16="http://schemas.microsoft.com/office/word/2018/wordml" xmlns:w16du="http://schemas.microsoft.com/office/word/2023/wordml/word16du" xmlns:w16sdtdh="http://schemas.microsoft.com/office/word/2020/wordml/sdtdatahash" xmlns:w16se="http://schemas.microsoft.com/office/word/2015/wordml/symex" xmlns:wpg="http://schemas.microsoft.com/office/word/2010/wordprocessingGroup" xmlns:wpi="http://schemas.microsoft.com/office/word/2010/wordprocessingInk" xmlns:wne="http://schemas.microsoft.com/office/word/2006/wordml" xmlns:wps="http://schemas.microsoft.com/office/word/2010/wordprocessingShape" mc:Ignorable="w14 w15 w16se w16cid w16 w16cex w16sdtdh wp14">
+<w:document xmlns:wpc="http://schemas.microsoft.com/office/word/2010/wordprocessingCanvas" xmlns:cx="http://schemas.microsoft.com/office/drawing/2014/chartex" xmlns:cx1="http://schemas.microsoft.com/office/drawing/2015/9/8/chartex" xmlns:cx2="http://schemas.microsoft.com/office/drawing/2015/10/21/chartex" xmlns:cx3="http://schemas.microsoft.com/office/drawing/2016/5/9/chartex" xmlns:cx4="http://schemas.microsoft.com/office/drawing/2016/5/10/chartex" xmlns:cx5="http://schemas.microsoft.com/office/drawing/2016/5/11/chartex" xmlns:cx6="http://schemas.microsoft.com/office/drawing/2016/5/12/chartex" xmlns:cx7="http://schemas.microsoft.com/office/drawing/2016/5/13/chartex" xmlns:cx8="http://schemas.microsoft.com/office/drawing/2016/5/14/chartex" xmlns:mc="http://schemas.openxmlformats.org/markup-compatibility/2006" xmlns:aink="http://schemas.microsoft.com/office/drawing/2016/ink" xmlns:am3d="http://schemas.microsoft.com/office/drawing/2017/model3d" xmlns:o="urn:schemas-microsoft-com:office:office" xmlns:oel="http://schemas.microsoft.com/office/2019/extlst" xmlns:r="http://schemas.openxmlformats.org/officeDocument/2006/relationships" xmlns:m="http://schemas.openxmlformats.org/officeDocument/2006/math" xmlns:v="urn:schemas-microsoft-com:vml" xmlns:wp14="http://schemas.microsoft.com/office/word/2010/wordprocessingDrawing" xmlns:wp="http://schemas.openxmlformats.org/drawingml/2006/wordprocessingDrawing" xmlns:w10="urn:schemas-microsoft-com:office:word" xmlns:w="http://schemas.openxmlformats.org/wordprocessingml/2006/main" xmlns:w14="http://schemas.microsoft.com/office/word/2010/wordml" xmlns:w15="http://schemas.microsoft.com/office/word/2012/wordml" xmlns:w16cex="http://schemas.microsoft.com/office/word/2018/wordml/cex" xmlns:w16cid="http://schemas.microsoft.com/office/word/2016/wordml/cid" xmlns:w16="http://schemas.microsoft.com/office/word/2018/wordml" xmlns:w16sdtdh="http://schemas.microsoft.com/office/word/2020/wordml/sdtdatahash" xmlns:w16se="http://schemas.microsoft.com/office/word/2015/wordml/symex" xmlns:wpg="http://schemas.microsoft.com/office/word/2010/wordprocessingGroup" xmlns:wpi="http://schemas.microsoft.com/office/word/2010/wordprocessingInk" xmlns:wne="http://schemas.microsoft.com/office/word/2006/wordml" xmlns:wps="http://schemas.microsoft.com/office/word/2010/wordprocessingShape" mc:Ignorable="w14 w15 w16se w16cid w16 w16cex w16sdtdh wp14">
   <w:body>
     <w:p>
       <w:pPr>
@@ -335,74 +335,6 @@
       </w:tr>
       <w:tr>
         <w:trPr>
-          <w:jc w:val="center"/>
-        </w:trPr>
-        <w:tc>
-          <w:tcPr>
-            <w:tcW w:w="3209" w:type="dxa"/>
-          </w:tcPr>
-          <w:p>
-            <w:pPr>
-              <w:jc w:val="center"/>
-              <w:rPr>
-                <w:rFonts w:ascii="Arial" w:hAnsi="Arial" w:cs="Arial"/>
-                <w:lang w:val="en-US"/>
-              </w:rPr>
-            </w:pPr>
-            <w:r>
-              <w:rPr>
-                <w:rFonts w:ascii="Arial" w:hAnsi="Arial" w:cs="Arial"/>
-                <w:lang w:val="en-US"/>
-              </w:rPr>
-              <w:t>UNIFORM_ALL_11</w:t>
-            </w:r>
-          </w:p>
-        </w:tc>
-        <w:tc>
-          <w:tcPr>
-            <w:tcW w:w="2598" w:type="dxa"/>
-          </w:tcPr>
-          <w:p>
-            <w:pPr>
-              <w:jc w:val="center"/>
-              <w:rPr>
-                <w:rFonts w:ascii="Arial" w:hAnsi="Arial" w:cs="Arial"/>
-                <w:lang w:val="en-US"/>
-              </w:rPr>
-            </w:pPr>
-            <w:r>
-              <w:rPr>
-                <w:rFonts w:ascii="Arial" w:hAnsi="Arial" w:cs="Arial"/>
-                <w:lang w:val="en-US"/>
-              </w:rPr>
-              <w:t>23</w:t>
-            </w:r>
-          </w:p>
-        </w:tc>
-        <w:tc>
-          <w:tcPr>
-            <w:tcW w:w="1701" w:type="dxa"/>
-          </w:tcPr>
-          <w:p>
-            <w:pPr>
-              <w:jc w:val="center"/>
-              <w:rPr>
-                <w:rFonts w:ascii="Arial" w:hAnsi="Arial" w:cs="Arial"/>
-                <w:lang w:val="en-US"/>
-              </w:rPr>
-            </w:pPr>
-            <w:r>
-              <w:rPr>
-                <w:rFonts w:ascii="Arial" w:hAnsi="Arial" w:cs="Arial"/>
-                <w:lang w:val="en-US"/>
-              </w:rPr>
-              <w:t>3</w:t>
-            </w:r>
-          </w:p>
-        </w:tc>
-      </w:tr>
-      <w:tr>
-        <w:trPr>
           <w:trHeight w:val="231"/>
           <w:jc w:val="center"/>
         </w:trPr>
@@ -764,7 +696,7 @@
                 <w:rFonts w:ascii="Arial" w:hAnsi="Arial" w:cs="Arial"/>
                 <w:lang w:val="en-US"/>
               </w:rPr>
-              <w:t>UNIFORM_BOOLEAN_3</w:t>
+              <w:t>UNIFORM_BOOLEAN_4</w:t>
             </w:r>
           </w:p>
         </w:tc>
@@ -785,7 +717,7 @@
                 <w:rFonts w:ascii="Arial" w:hAnsi="Arial" w:cs="Arial"/>
                 <w:lang w:val="en-US"/>
               </w:rPr>
-              <w:t>17</w:t>
+              <w:t>28</w:t>
             </w:r>
           </w:p>
         </w:tc>
@@ -832,7 +764,7 @@
                 <w:rFonts w:ascii="Arial" w:hAnsi="Arial" w:cs="Arial"/>
                 <w:lang w:val="en-US"/>
               </w:rPr>
-              <w:t>UNIFORM_BOOLEAN_4</w:t>
+              <w:t>UNIFORM_BOOLEAN_6</w:t>
             </w:r>
           </w:p>
         </w:tc>
@@ -853,7 +785,7 @@
                 <w:rFonts w:ascii="Arial" w:hAnsi="Arial" w:cs="Arial"/>
                 <w:lang w:val="en-US"/>
               </w:rPr>
-              <w:t>28</w:t>
+              <w:t>21</w:t>
             </w:r>
           </w:p>
         </w:tc>
@@ -900,7 +832,7 @@
                 <w:rFonts w:ascii="Arial" w:hAnsi="Arial" w:cs="Arial"/>
                 <w:lang w:val="en-US"/>
               </w:rPr>
-              <w:t>UNIFORM_BOOLEAN_5</w:t>
+              <w:t>UNIFORM_BOOLEAN_7</w:t>
             </w:r>
           </w:p>
         </w:tc>
@@ -921,7 +853,7 @@
                 <w:rFonts w:ascii="Arial" w:hAnsi="Arial" w:cs="Arial"/>
                 <w:lang w:val="en-US"/>
               </w:rPr>
-              <w:t>17</w:t>
+              <w:t>18</w:t>
             </w:r>
           </w:p>
         </w:tc>
@@ -968,7 +900,7 @@
                 <w:rFonts w:ascii="Arial" w:hAnsi="Arial" w:cs="Arial"/>
                 <w:lang w:val="en-US"/>
               </w:rPr>
-              <w:t>UNIFORM_BOOLEAN_6</w:t>
+              <w:t>UNIFORM_BOOLEAN_8</w:t>
             </w:r>
           </w:p>
         </w:tc>
@@ -989,7 +921,7 @@
                 <w:rFonts w:ascii="Arial" w:hAnsi="Arial" w:cs="Arial"/>
                 <w:lang w:val="en-US"/>
               </w:rPr>
-              <w:t>21</w:t>
+              <w:t>7</w:t>
             </w:r>
           </w:p>
         </w:tc>
@@ -1036,7 +968,7 @@
                 <w:rFonts w:ascii="Arial" w:hAnsi="Arial" w:cs="Arial"/>
                 <w:lang w:val="en-US"/>
               </w:rPr>
-              <w:t>UNIFORM_BOOLEAN_7</w:t>
+              <w:t>UNIFORM_BOOLEAN_9</w:t>
             </w:r>
           </w:p>
         </w:tc>
@@ -1057,7 +989,7 @@
                 <w:rFonts w:ascii="Arial" w:hAnsi="Arial" w:cs="Arial"/>
                 <w:lang w:val="en-US"/>
               </w:rPr>
-              <w:t>18</w:t>
+              <w:t>29</w:t>
             </w:r>
           </w:p>
         </w:tc>
@@ -1104,7 +1036,7 @@
                 <w:rFonts w:ascii="Arial" w:hAnsi="Arial" w:cs="Arial"/>
                 <w:lang w:val="en-US"/>
               </w:rPr>
-              <w:t>UNIFORM_BOOLEAN_8</w:t>
+              <w:t>UNIFORM_BOOLEAN_11</w:t>
             </w:r>
           </w:p>
         </w:tc>
@@ -1125,7 +1057,7 @@
                 <w:rFonts w:ascii="Arial" w:hAnsi="Arial" w:cs="Arial"/>
                 <w:lang w:val="en-US"/>
               </w:rPr>
-              <w:t>7</w:t>
+              <w:t>10</w:t>
             </w:r>
           </w:p>
         </w:tc>
@@ -1172,7 +1104,7 @@
                 <w:rFonts w:ascii="Arial" w:hAnsi="Arial" w:cs="Arial"/>
                 <w:lang w:val="en-US"/>
               </w:rPr>
-              <w:t>UNIFORM_BOOLEAN_9</w:t>
+              <w:t>UNIFORM_BOOLEAN_12</w:t>
             </w:r>
           </w:p>
         </w:tc>
@@ -1193,7 +1125,7 @@
                 <w:rFonts w:ascii="Arial" w:hAnsi="Arial" w:cs="Arial"/>
                 <w:lang w:val="en-US"/>
               </w:rPr>
-              <w:t>29</w:t>
+              <w:t>27</w:t>
             </w:r>
           </w:p>
         </w:tc>
@@ -1240,7 +1172,7 @@
                 <w:rFonts w:ascii="Arial" w:hAnsi="Arial" w:cs="Arial"/>
                 <w:lang w:val="en-US"/>
               </w:rPr>
-              <w:t>UNIFORM_BOOLEAN_10</w:t>
+              <w:t>UNIFORM_BOOLEAN_13</w:t>
             </w:r>
           </w:p>
         </w:tc>
@@ -1261,279 +1193,7 @@
                 <w:rFonts w:ascii="Arial" w:hAnsi="Arial" w:cs="Arial"/>
                 <w:lang w:val="en-US"/>
               </w:rPr>
-              <w:t>19</w:t>
-            </w:r>
-          </w:p>
-        </w:tc>
-        <w:tc>
-          <w:tcPr>
-            <w:tcW w:w="1701" w:type="dxa"/>
-          </w:tcPr>
-          <w:p>
-            <w:pPr>
-              <w:jc w:val="center"/>
-              <w:rPr>
-                <w:rFonts w:ascii="Arial" w:hAnsi="Arial" w:cs="Arial"/>
-                <w:lang w:val="en-US"/>
-              </w:rPr>
-            </w:pPr>
-            <w:r>
-              <w:rPr>
-                <w:rFonts w:ascii="Arial" w:hAnsi="Arial" w:cs="Arial"/>
-                <w:lang w:val="en-US"/>
-              </w:rPr>
-              <w:t>2</w:t>
-            </w:r>
-          </w:p>
-        </w:tc>
-      </w:tr>
-      <w:tr>
-        <w:trPr>
-          <w:jc w:val="center"/>
-        </w:trPr>
-        <w:tc>
-          <w:tcPr>
-            <w:tcW w:w="3209" w:type="dxa"/>
-          </w:tcPr>
-          <w:p>
-            <w:pPr>
-              <w:jc w:val="center"/>
-              <w:rPr>
-                <w:rFonts w:ascii="Arial" w:hAnsi="Arial" w:cs="Arial"/>
-                <w:lang w:val="en-US"/>
-              </w:rPr>
-            </w:pPr>
-            <w:r>
-              <w:rPr>
-                <w:rFonts w:ascii="Arial" w:hAnsi="Arial" w:cs="Arial"/>
-                <w:lang w:val="en-US"/>
-              </w:rPr>
-              <w:t>UNIFORM_BOOLEAN_11</w:t>
-            </w:r>
-          </w:p>
-        </w:tc>
-        <w:tc>
-          <w:tcPr>
-            <w:tcW w:w="2598" w:type="dxa"/>
-          </w:tcPr>
-          <w:p>
-            <w:pPr>
-              <w:jc w:val="center"/>
-              <w:rPr>
-                <w:rFonts w:ascii="Arial" w:hAnsi="Arial" w:cs="Arial"/>
-                <w:lang w:val="en-US"/>
-              </w:rPr>
-            </w:pPr>
-            <w:r>
-              <w:rPr>
-                <w:rFonts w:ascii="Arial" w:hAnsi="Arial" w:cs="Arial"/>
-                <w:lang w:val="en-US"/>
-              </w:rPr>
-              <w:t>10</w:t>
-            </w:r>
-          </w:p>
-        </w:tc>
-        <w:tc>
-          <w:tcPr>
-            <w:tcW w:w="1701" w:type="dxa"/>
-          </w:tcPr>
-          <w:p>
-            <w:pPr>
-              <w:jc w:val="center"/>
-              <w:rPr>
-                <w:rFonts w:ascii="Arial" w:hAnsi="Arial" w:cs="Arial"/>
-                <w:lang w:val="en-US"/>
-              </w:rPr>
-            </w:pPr>
-            <w:r>
-              <w:rPr>
-                <w:rFonts w:ascii="Arial" w:hAnsi="Arial" w:cs="Arial"/>
-                <w:lang w:val="en-US"/>
-              </w:rPr>
-              <w:t>2</w:t>
-            </w:r>
-          </w:p>
-        </w:tc>
-      </w:tr>
-      <w:tr>
-        <w:trPr>
-          <w:jc w:val="center"/>
-        </w:trPr>
-        <w:tc>
-          <w:tcPr>
-            <w:tcW w:w="3209" w:type="dxa"/>
-          </w:tcPr>
-          <w:p>
-            <w:pPr>
-              <w:jc w:val="center"/>
-              <w:rPr>
-                <w:rFonts w:ascii="Arial" w:hAnsi="Arial" w:cs="Arial"/>
-                <w:lang w:val="en-US"/>
-              </w:rPr>
-            </w:pPr>
-            <w:r>
-              <w:rPr>
-                <w:rFonts w:ascii="Arial" w:hAnsi="Arial" w:cs="Arial"/>
-                <w:lang w:val="en-US"/>
-              </w:rPr>
-              <w:t>UNIFORM_BOOLEAN_12</w:t>
-            </w:r>
-          </w:p>
-        </w:tc>
-        <w:tc>
-          <w:tcPr>
-            <w:tcW w:w="2598" w:type="dxa"/>
-          </w:tcPr>
-          <w:p>
-            <w:pPr>
-              <w:jc w:val="center"/>
-              <w:rPr>
-                <w:rFonts w:ascii="Arial" w:hAnsi="Arial" w:cs="Arial"/>
-                <w:lang w:val="en-US"/>
-              </w:rPr>
-            </w:pPr>
-            <w:r>
-              <w:rPr>
-                <w:rFonts w:ascii="Arial" w:hAnsi="Arial" w:cs="Arial"/>
-                <w:lang w:val="en-US"/>
-              </w:rPr>
-              <w:t>27</w:t>
-            </w:r>
-          </w:p>
-        </w:tc>
-        <w:tc>
-          <w:tcPr>
-            <w:tcW w:w="1701" w:type="dxa"/>
-          </w:tcPr>
-          <w:p>
-            <w:pPr>
-              <w:jc w:val="center"/>
-              <w:rPr>
-                <w:rFonts w:ascii="Arial" w:hAnsi="Arial" w:cs="Arial"/>
-                <w:lang w:val="en-US"/>
-              </w:rPr>
-            </w:pPr>
-            <w:r>
-              <w:rPr>
-                <w:rFonts w:ascii="Arial" w:hAnsi="Arial" w:cs="Arial"/>
-                <w:lang w:val="en-US"/>
-              </w:rPr>
-              <w:t>2</w:t>
-            </w:r>
-          </w:p>
-        </w:tc>
-      </w:tr>
-      <w:tr>
-        <w:trPr>
-          <w:jc w:val="center"/>
-        </w:trPr>
-        <w:tc>
-          <w:tcPr>
-            <w:tcW w:w="3209" w:type="dxa"/>
-          </w:tcPr>
-          <w:p>
-            <w:pPr>
-              <w:jc w:val="center"/>
-              <w:rPr>
-                <w:rFonts w:ascii="Arial" w:hAnsi="Arial" w:cs="Arial"/>
-                <w:lang w:val="en-US"/>
-              </w:rPr>
-            </w:pPr>
-            <w:r>
-              <w:rPr>
-                <w:rFonts w:ascii="Arial" w:hAnsi="Arial" w:cs="Arial"/>
-                <w:lang w:val="en-US"/>
-              </w:rPr>
-              <w:t>UNIFORM_BOOLEAN_13</w:t>
-            </w:r>
-          </w:p>
-        </w:tc>
-        <w:tc>
-          <w:tcPr>
-            <w:tcW w:w="2598" w:type="dxa"/>
-          </w:tcPr>
-          <w:p>
-            <w:pPr>
-              <w:jc w:val="center"/>
-              <w:rPr>
-                <w:rFonts w:ascii="Arial" w:hAnsi="Arial" w:cs="Arial"/>
-                <w:lang w:val="en-US"/>
-              </w:rPr>
-            </w:pPr>
-            <w:r>
-              <w:rPr>
-                <w:rFonts w:ascii="Arial" w:hAnsi="Arial" w:cs="Arial"/>
-                <w:lang w:val="en-US"/>
-              </w:rPr>
               <w:t>8</w:t>
-            </w:r>
-          </w:p>
-        </w:tc>
-        <w:tc>
-          <w:tcPr>
-            <w:tcW w:w="1701" w:type="dxa"/>
-          </w:tcPr>
-          <w:p>
-            <w:pPr>
-              <w:jc w:val="center"/>
-              <w:rPr>
-                <w:rFonts w:ascii="Arial" w:hAnsi="Arial" w:cs="Arial"/>
-                <w:lang w:val="en-US"/>
-              </w:rPr>
-            </w:pPr>
-            <w:r>
-              <w:rPr>
-                <w:rFonts w:ascii="Arial" w:hAnsi="Arial" w:cs="Arial"/>
-                <w:lang w:val="en-US"/>
-              </w:rPr>
-              <w:t>2</w:t>
-            </w:r>
-          </w:p>
-        </w:tc>
-      </w:tr>
-      <w:tr>
-        <w:trPr>
-          <w:jc w:val="center"/>
-        </w:trPr>
-        <w:tc>
-          <w:tcPr>
-            <w:tcW w:w="3209" w:type="dxa"/>
-          </w:tcPr>
-          <w:p>
-            <w:pPr>
-              <w:jc w:val="center"/>
-              <w:rPr>
-                <w:rFonts w:ascii="Arial" w:hAnsi="Arial" w:cs="Arial"/>
-                <w:lang w:val="en-US"/>
-              </w:rPr>
-            </w:pPr>
-            <w:r>
-              <w:rPr>
-                <w:rFonts w:ascii="Arial" w:hAnsi="Arial" w:cs="Arial"/>
-                <w:lang w:val="en-US"/>
-              </w:rPr>
-              <w:t>UNIFORM_BOOLEAN_14</w:t>
-            </w:r>
-          </w:p>
-        </w:tc>
-        <w:tc>
-          <w:tcPr>
-            <w:tcW w:w="2598" w:type="dxa"/>
-          </w:tcPr>
-          <w:p>
-            <w:pPr>
-              <w:jc w:val="center"/>
-              <w:rPr>
-                <w:rFonts w:ascii="Arial" w:hAnsi="Arial" w:cs="Arial"/>
-                <w:lang w:val="en-US"/>
-              </w:rPr>
-            </w:pPr>
-            <w:r>
-              <w:rPr>
-                <w:rFonts w:ascii="Arial" w:hAnsi="Arial" w:cs="Arial"/>
-                <w:lang w:val="en-US"/>
-              </w:rPr>
-              <w:t>28</w:t>
             </w:r>
           </w:p>
         </w:tc>
@@ -1590,8 +1250,19 @@
           <w:iCs/>
           <w:lang w:val="en-US"/>
         </w:rPr>
-        <w:t>All models are UNIFORM</w:t>
-      </w:r>
+        <w:t xml:space="preserve">All models are </w:t>
+      </w:r>
+      <w:proofErr w:type="gramStart"/>
+      <w:r>
+        <w:rPr>
+          <w:rFonts w:ascii="Arial" w:hAnsi="Arial" w:cs="Arial"/>
+          <w:i/>
+          <w:iCs/>
+          <w:lang w:val="en-US"/>
+        </w:rPr>
+        <w:t>UNIFORM</w:t>
+      </w:r>
+      <w:proofErr w:type="gramEnd"/>
     </w:p>
     <w:p>
       <w:pPr>
@@ -1601,7 +1272,6 @@
           <w:rFonts w:ascii="Arial" w:hAnsi="Arial" w:cs="Arial"/>
           <w:i/>
           <w:iCs/>
-          <w:u w:val="single"/>
           <w:lang w:val="en-US"/>
         </w:rPr>
       </w:pPr>
@@ -1628,7 +1298,16 @@
           <w:iCs/>
           <w:lang w:val="en-US"/>
         </w:rPr>
-        <w:t>Taken from the last competition (except for Benchmark1) which is taken from the paper “One-Test-at-a-Time Heuristic Search for Interaction Test Suites”</w:t>
+        <w:t>This time, I kept only models with &lt;nParams, alphabetSize&gt; different</w:t>
+      </w:r>
+      <w:r>
+        <w:rPr>
+          <w:rFonts w:ascii="Arial" w:hAnsi="Arial" w:cs="Arial"/>
+          <w:i/>
+          <w:iCs/>
+          <w:lang w:val="en-US"/>
+        </w:rPr>
+        <w:t xml:space="preserve"> (i.e., this is a subset of the models used in the first report)</w:t>
       </w:r>
     </w:p>
     <w:p>
@@ -1639,6 +1318,7 @@
           <w:rFonts w:ascii="Arial" w:hAnsi="Arial" w:cs="Arial"/>
           <w:i/>
           <w:iCs/>
+          <w:u w:val="single"/>
           <w:lang w:val="en-US"/>
         </w:rPr>
       </w:pPr>
@@ -1665,7 +1345,27 @@
           <w:iCs/>
           <w:lang w:val="en-US"/>
         </w:rPr>
-        <w:t>Seed sizes from 0 to 19 (x10)</w:t>
+        <w:t xml:space="preserve">Taken from the last competition (except for Benchmark1) which is taken from the paper “One-Test-at-a-Time Heuristic Search for Interaction Test </w:t>
+      </w:r>
+      <w:proofErr w:type="gramStart"/>
+      <w:r>
+        <w:rPr>
+          <w:rFonts w:ascii="Arial" w:hAnsi="Arial" w:cs="Arial"/>
+          <w:i/>
+          <w:iCs/>
+          <w:lang w:val="en-US"/>
+        </w:rPr>
+        <w:t>Suites</w:t>
+      </w:r>
+      <w:proofErr w:type="gramEnd"/>
+      <w:r>
+        <w:rPr>
+          <w:rFonts w:ascii="Arial" w:hAnsi="Arial" w:cs="Arial"/>
+          <w:i/>
+          <w:iCs/>
+          <w:lang w:val="en-US"/>
+        </w:rPr>
+        <w:t>”</w:t>
       </w:r>
     </w:p>
     <w:p>
@@ -1702,7 +1402,43 @@
           <w:iCs/>
           <w:lang w:val="en-US"/>
         </w:rPr>
-        <w:t>Test suites generated with pMEDICI+ using only one thread in order to evaluate the impact of tests seeding and exclude that of multithreading</w:t>
+        <w:t>Seed sizes from 0 to 19</w:t>
+      </w:r>
+      <w:r>
+        <w:rPr>
+          <w:rFonts w:ascii="Arial" w:hAnsi="Arial" w:cs="Arial"/>
+          <w:i/>
+          <w:iCs/>
+          <w:lang w:val="en-US"/>
+        </w:rPr>
+        <w:t>0</w:t>
+      </w:r>
+      <w:r>
+        <w:rPr>
+          <w:rFonts w:ascii="Arial" w:hAnsi="Arial" w:cs="Arial"/>
+          <w:i/>
+          <w:iCs/>
+          <w:lang w:val="en-US"/>
+        </w:rPr>
+        <w:t xml:space="preserve"> (</w:t>
+      </w:r>
+      <w:r>
+        <w:rPr>
+          <w:rFonts w:ascii="Arial" w:hAnsi="Arial" w:cs="Arial"/>
+          <w:i/>
+          <w:iCs/>
+          <w:lang w:val="en-US"/>
+        </w:rPr>
+        <w:t>step 1</w:t>
+      </w:r>
+      <w:r>
+        <w:rPr>
+          <w:rFonts w:ascii="Arial" w:hAnsi="Arial" w:cs="Arial"/>
+          <w:i/>
+          <w:iCs/>
+          <w:lang w:val="en-US"/>
+        </w:rPr>
+        <w:t>)</w:t>
       </w:r>
     </w:p>
     <w:p>
@@ -1739,13 +1475,41 @@
           <w:iCs/>
           <w:lang w:val="en-US"/>
         </w:rPr>
-        <w:t>Three measures considered:</w:t>
-      </w:r>
+        <w:t xml:space="preserve">Test suites generated with pMEDICI+ using only one thread in order to evaluate the impact of </w:t>
+      </w:r>
+      <w:r>
+        <w:rPr>
+          <w:rFonts w:ascii="Arial" w:hAnsi="Arial" w:cs="Arial"/>
+          <w:i/>
+          <w:iCs/>
+          <w:lang w:val="en-US"/>
+        </w:rPr>
+        <w:t>test</w:t>
+      </w:r>
+      <w:r>
+        <w:rPr>
+          <w:rFonts w:ascii="Arial" w:hAnsi="Arial" w:cs="Arial"/>
+          <w:i/>
+          <w:iCs/>
+          <w:lang w:val="en-US"/>
+        </w:rPr>
+        <w:t xml:space="preserve"> seeding and exclude that of </w:t>
+      </w:r>
+      <w:proofErr w:type="gramStart"/>
+      <w:r>
+        <w:rPr>
+          <w:rFonts w:ascii="Arial" w:hAnsi="Arial" w:cs="Arial"/>
+          <w:i/>
+          <w:iCs/>
+          <w:lang w:val="en-US"/>
+        </w:rPr>
+        <w:t>multithreading</w:t>
+      </w:r>
+      <w:proofErr w:type="gramEnd"/>
     </w:p>
     <w:p>
       <w:pPr>
         <w:pStyle w:val="Paragrafoelenco"/>
-        <w:jc w:val="both"/>
         <w:rPr>
           <w:rFonts w:ascii="Arial" w:hAnsi="Arial" w:cs="Arial"/>
           <w:i/>
@@ -1758,7 +1522,7 @@
       <w:pPr>
         <w:pStyle w:val="Paragrafoelenco"/>
         <w:numPr>
-          <w:ilvl w:val="1"/>
+          <w:ilvl w:val="0"/>
           <w:numId w:val="1"/>
         </w:numPr>
         <w:jc w:val="both"/>
@@ -1776,57 +1540,7 @@
           <w:iCs/>
           <w:lang w:val="en-US"/>
         </w:rPr>
-        <w:t>Test suite size VS Seed size (with logarithmic y-axis)</w:t>
-      </w:r>
-    </w:p>
-    <w:p>
-      <w:pPr>
-        <w:pStyle w:val="Paragrafoelenco"/>
-        <w:numPr>
-          <w:ilvl w:val="1"/>
-          <w:numId w:val="1"/>
-        </w:numPr>
-        <w:jc w:val="both"/>
-        <w:rPr>
-          <w:rFonts w:ascii="Arial" w:hAnsi="Arial" w:cs="Arial"/>
-          <w:i/>
-          <w:iCs/>
-          <w:lang w:val="en-US"/>
-        </w:rPr>
-      </w:pPr>
-      <w:r>
-        <w:rPr>
-          <w:rFonts w:ascii="Arial" w:hAnsi="Arial" w:cs="Arial"/>
-          <w:i/>
-          <w:iCs/>
-          <w:lang w:val="en-US"/>
-        </w:rPr>
-        <w:t>Test suite generation time VS Seed size</w:t>
-      </w:r>
-    </w:p>
-    <w:p>
-      <w:pPr>
-        <w:pStyle w:val="Paragrafoelenco"/>
-        <w:numPr>
-          <w:ilvl w:val="1"/>
-          <w:numId w:val="1"/>
-        </w:numPr>
-        <w:jc w:val="both"/>
-        <w:rPr>
-          <w:rFonts w:ascii="Arial" w:hAnsi="Arial" w:cs="Arial"/>
-          <w:i/>
-          <w:iCs/>
-          <w:lang w:val="en-US"/>
-        </w:rPr>
-      </w:pPr>
-      <w:r>
-        <w:rPr>
-          <w:rFonts w:ascii="Arial" w:hAnsi="Arial" w:cs="Arial"/>
-          <w:i/>
-          <w:iCs/>
-          <w:lang w:val="en-US"/>
-        </w:rPr>
-        <w:t>Actual generated seeds VS Seed size (i.e., when randomly generating CAs, some test may be duplicated and so, the actual generated seeds are fewer than requested)</w:t>
+        <w:t>Additionally, I measured the average number of tuples covered by each test (both by the random part and by the incremental part)</w:t>
       </w:r>
       <w:r>
         <w:rPr>
@@ -1873,14 +1587,13 @@
       </w:pPr>
       <w:r>
         <w:rPr>
-          <w:rFonts w:ascii="Arial" w:hAnsi="Arial" w:cs="Arial"/>
           <w:noProof/>
         </w:rPr>
         <w:drawing>
-          <wp:inline distT="0" distB="0" distL="0" distR="0" wp14:anchorId="6DA87F0A" wp14:editId="7E12A20D">
-            <wp:extent cx="6120130" cy="3233420"/>
-            <wp:effectExtent l="0" t="0" r="0" b="5080"/>
-            <wp:docPr id="1438608227" name="Immagine 1" descr="Immagine che contiene testo, linea, diagramma, Diagramma&#10;&#10;Descrizione generata automaticamente"/>
+          <wp:inline distT="0" distB="0" distL="0" distR="0" wp14:anchorId="18079146" wp14:editId="75FD2D91">
+            <wp:extent cx="6120130" cy="3229610"/>
+            <wp:effectExtent l="0" t="0" r="0" b="8890"/>
+            <wp:docPr id="2119734421" name="Immagine 1" descr="Immagine che contiene testo, linea, Diagramma, diagramma&#10;&#10;Descrizione generata automaticamente"/>
             <wp:cNvGraphicFramePr>
               <a:graphicFrameLocks xmlns:a="http://schemas.openxmlformats.org/drawingml/2006/main" noChangeAspect="1"/>
             </wp:cNvGraphicFramePr>
@@ -1888,7 +1601,7 @@
               <a:graphicData uri="http://schemas.openxmlformats.org/drawingml/2006/picture">
                 <pic:pic xmlns:pic="http://schemas.openxmlformats.org/drawingml/2006/picture">
                   <pic:nvPicPr>
-                    <pic:cNvPr id="1438608227" name="Immagine 1" descr="Immagine che contiene testo, linea, diagramma, Diagramma&#10;&#10;Descrizione generata automaticamente"/>
+                    <pic:cNvPr id="2119734421" name="Immagine 1" descr="Immagine che contiene testo, linea, Diagramma, diagramma&#10;&#10;Descrizione generata automaticamente"/>
                     <pic:cNvPicPr/>
                   </pic:nvPicPr>
                   <pic:blipFill>
@@ -1900,7 +1613,7 @@
                   <pic:spPr>
                     <a:xfrm>
                       <a:off x="0" y="0"/>
-                      <a:ext cx="6120130" cy="3233420"/>
+                      <a:ext cx="6120130" cy="3229610"/>
                     </a:xfrm>
                     <a:prstGeom prst="rect">
                       <a:avLst/>
@@ -1924,14 +1637,13 @@
       </w:pPr>
       <w:r>
         <w:rPr>
-          <w:rFonts w:ascii="Arial" w:hAnsi="Arial" w:cs="Arial"/>
           <w:noProof/>
         </w:rPr>
         <w:drawing>
-          <wp:inline distT="0" distB="0" distL="0" distR="0" wp14:anchorId="180723F6" wp14:editId="73F9974A">
-            <wp:extent cx="6120130" cy="3249930"/>
-            <wp:effectExtent l="0" t="0" r="0" b="7620"/>
-            <wp:docPr id="968636636" name="Immagine 1" descr="Immagine che contiene testo, diagramma, linea, Diagramma&#10;&#10;Descrizione generata automaticamente"/>
+          <wp:inline distT="0" distB="0" distL="0" distR="0" wp14:anchorId="68D7B457" wp14:editId="1F38D04F">
+            <wp:extent cx="6120130" cy="3266440"/>
+            <wp:effectExtent l="0" t="0" r="0" b="0"/>
+            <wp:docPr id="280682455" name="Immagine 1" descr="Immagine che contiene testo, schermata, Diagramma&#10;&#10;Descrizione generata automaticamente"/>
             <wp:cNvGraphicFramePr>
               <a:graphicFrameLocks xmlns:a="http://schemas.openxmlformats.org/drawingml/2006/main" noChangeAspect="1"/>
             </wp:cNvGraphicFramePr>
@@ -1939,7 +1651,7 @@
               <a:graphicData uri="http://schemas.openxmlformats.org/drawingml/2006/picture">
                 <pic:pic xmlns:pic="http://schemas.openxmlformats.org/drawingml/2006/picture">
                   <pic:nvPicPr>
-                    <pic:cNvPr id="968636636" name="Immagine 1" descr="Immagine che contiene testo, diagramma, linea, Diagramma&#10;&#10;Descrizione generata automaticamente"/>
+                    <pic:cNvPr id="280682455" name="Immagine 1" descr="Immagine che contiene testo, schermata, Diagramma&#10;&#10;Descrizione generata automaticamente"/>
                     <pic:cNvPicPr/>
                   </pic:nvPicPr>
                   <pic:blipFill>
@@ -1951,7 +1663,7 @@
                   <pic:spPr>
                     <a:xfrm>
                       <a:off x="0" y="0"/>
-                      <a:ext cx="6120130" cy="3249930"/>
+                      <a:ext cx="6120130" cy="3266440"/>
                     </a:xfrm>
                     <a:prstGeom prst="rect">
                       <a:avLst/>
@@ -1975,15 +1687,14 @@
       </w:pPr>
       <w:r>
         <w:rPr>
-          <w:rFonts w:ascii="Arial" w:hAnsi="Arial" w:cs="Arial"/>
           <w:noProof/>
         </w:rPr>
         <w:lastRenderedPageBreak/>
         <w:drawing>
-          <wp:inline distT="0" distB="0" distL="0" distR="0" wp14:anchorId="7AA33844" wp14:editId="7656991F">
-            <wp:extent cx="6120130" cy="3262630"/>
+          <wp:inline distT="0" distB="0" distL="0" distR="0" wp14:anchorId="574FA460" wp14:editId="519759BE">
+            <wp:extent cx="6120130" cy="3092450"/>
             <wp:effectExtent l="0" t="0" r="0" b="0"/>
-            <wp:docPr id="1606479112" name="Immagine 1" descr="Immagine che contiene testo, schermata, Diagramma, linea&#10;&#10;Descrizione generata automaticamente"/>
+            <wp:docPr id="838231207" name="Immagine 1" descr="Immagine che contiene linea, Diagramma, diagramma, schermata&#10;&#10;Descrizione generata automaticamente"/>
             <wp:cNvGraphicFramePr>
               <a:graphicFrameLocks xmlns:a="http://schemas.openxmlformats.org/drawingml/2006/main" noChangeAspect="1"/>
             </wp:cNvGraphicFramePr>
@@ -1991,7 +1702,7 @@
               <a:graphicData uri="http://schemas.openxmlformats.org/drawingml/2006/picture">
                 <pic:pic xmlns:pic="http://schemas.openxmlformats.org/drawingml/2006/picture">
                   <pic:nvPicPr>
-                    <pic:cNvPr id="1606479112" name="Immagine 1" descr="Immagine che contiene testo, schermata, Diagramma, linea&#10;&#10;Descrizione generata automaticamente"/>
+                    <pic:cNvPr id="838231207" name="Immagine 1" descr="Immagine che contiene linea, Diagramma, diagramma, schermata&#10;&#10;Descrizione generata automaticamente"/>
                     <pic:cNvPicPr/>
                   </pic:nvPicPr>
                   <pic:blipFill>
@@ -2003,7 +1714,7 @@
                   <pic:spPr>
                     <a:xfrm>
                       <a:off x="0" y="0"/>
-                      <a:ext cx="6120130" cy="3262630"/>
+                      <a:ext cx="6120130" cy="3092450"/>
                     </a:xfrm>
                     <a:prstGeom prst="rect">
                       <a:avLst/>
@@ -2015,71 +1726,15 @@
           </wp:inline>
         </w:drawing>
       </w:r>
-    </w:p>
-    <w:p>
-      <w:pPr>
-        <w:rPr>
-          <w:rFonts w:ascii="Arial" w:hAnsi="Arial" w:cs="Arial"/>
-          <w:i/>
-          <w:iCs/>
-          <w:lang w:val="en-US"/>
-        </w:rPr>
-      </w:pPr>
-      <w:r>
-        <w:rPr>
-          <w:rFonts w:ascii="Arial" w:hAnsi="Arial" w:cs="Arial"/>
-          <w:i/>
-          <w:iCs/>
-          <w:lang w:val="en-US"/>
-        </w:rPr>
-        <w:br w:type="page"/>
-      </w:r>
-    </w:p>
-    <w:p>
-      <w:pPr>
-        <w:rPr>
-          <w:rFonts w:ascii="Arial" w:hAnsi="Arial" w:cs="Arial"/>
-          <w:b/>
-          <w:bCs/>
-          <w:i/>
-          <w:iCs/>
-          <w:lang w:val="en-US"/>
-        </w:rPr>
-      </w:pPr>
-      <w:r>
-        <w:rPr>
-          <w:rFonts w:ascii="Arial" w:hAnsi="Arial" w:cs="Arial"/>
-          <w:b/>
-          <w:bCs/>
-          <w:i/>
-          <w:iCs/>
-          <w:lang w:val="en-US"/>
-        </w:rPr>
-        <w:lastRenderedPageBreak/>
-        <w:t>STRENGTH t=3</w:t>
-      </w:r>
-    </w:p>
-    <w:p>
-      <w:pPr>
-        <w:rPr>
-          <w:rFonts w:ascii="Arial" w:hAnsi="Arial" w:cs="Arial"/>
-          <w:b/>
-          <w:bCs/>
-          <w:i/>
-          <w:iCs/>
-          <w:lang w:val="en-US"/>
-        </w:rPr>
-      </w:pPr>
-      <w:r>
-        <w:rPr>
-          <w:rFonts w:ascii="Arial" w:hAnsi="Arial" w:cs="Arial"/>
+      <w:r>
+        <w:rPr>
           <w:noProof/>
         </w:rPr>
         <w:drawing>
-          <wp:inline distT="0" distB="0" distL="0" distR="0" wp14:anchorId="5F17C011" wp14:editId="70408C05">
-            <wp:extent cx="6120130" cy="3270885"/>
-            <wp:effectExtent l="0" t="0" r="0" b="5715"/>
-            <wp:docPr id="750156095" name="Immagine 1" descr="Immagine che contiene testo, linea, schermata, diagramma&#10;&#10;Descrizione generata automaticamente"/>
+          <wp:inline distT="0" distB="0" distL="0" distR="0" wp14:anchorId="64A76A83" wp14:editId="5C5D9611">
+            <wp:extent cx="6120130" cy="3090545"/>
+            <wp:effectExtent l="0" t="0" r="0" b="0"/>
+            <wp:docPr id="890011300" name="Immagine 1" descr="Immagine che contiene testo, Diagramma, linea, diagramma&#10;&#10;Descrizione generata automaticamente"/>
             <wp:cNvGraphicFramePr>
               <a:graphicFrameLocks xmlns:a="http://schemas.openxmlformats.org/drawingml/2006/main" noChangeAspect="1"/>
             </wp:cNvGraphicFramePr>
@@ -2087,11 +1742,240 @@
               <a:graphicData uri="http://schemas.openxmlformats.org/drawingml/2006/picture">
                 <pic:pic xmlns:pic="http://schemas.openxmlformats.org/drawingml/2006/picture">
                   <pic:nvPicPr>
-                    <pic:cNvPr id="750156095" name="Immagine 1" descr="Immagine che contiene testo, linea, schermata, diagramma&#10;&#10;Descrizione generata automaticamente"/>
+                    <pic:cNvPr id="890011300" name="Immagine 1" descr="Immagine che contiene testo, Diagramma, linea, diagramma&#10;&#10;Descrizione generata automaticamente"/>
                     <pic:cNvPicPr/>
                   </pic:nvPicPr>
                   <pic:blipFill>
                     <a:blip r:embed="rId10"/>
+                    <a:stretch>
+                      <a:fillRect/>
+                    </a:stretch>
+                  </pic:blipFill>
+                  <pic:spPr>
+                    <a:xfrm>
+                      <a:off x="0" y="0"/>
+                      <a:ext cx="6120130" cy="3090545"/>
+                    </a:xfrm>
+                    <a:prstGeom prst="rect">
+                      <a:avLst/>
+                    </a:prstGeom>
+                  </pic:spPr>
+                </pic:pic>
+              </a:graphicData>
+            </a:graphic>
+          </wp:inline>
+        </w:drawing>
+      </w:r>
+      <w:r>
+        <w:rPr>
+          <w:noProof/>
+        </w:rPr>
+        <w:lastRenderedPageBreak/>
+        <w:drawing>
+          <wp:inline distT="0" distB="0" distL="0" distR="0" wp14:anchorId="67E83A16" wp14:editId="4C2377A0">
+            <wp:extent cx="6120130" cy="3065780"/>
+            <wp:effectExtent l="0" t="0" r="0" b="1270"/>
+            <wp:docPr id="1377986035" name="Immagine 1" descr="Immagine che contiene linea, Diagramma, diagramma, schermata&#10;&#10;Descrizione generata automaticamente"/>
+            <wp:cNvGraphicFramePr>
+              <a:graphicFrameLocks xmlns:a="http://schemas.openxmlformats.org/drawingml/2006/main" noChangeAspect="1"/>
+            </wp:cNvGraphicFramePr>
+            <a:graphic xmlns:a="http://schemas.openxmlformats.org/drawingml/2006/main">
+              <a:graphicData uri="http://schemas.openxmlformats.org/drawingml/2006/picture">
+                <pic:pic xmlns:pic="http://schemas.openxmlformats.org/drawingml/2006/picture">
+                  <pic:nvPicPr>
+                    <pic:cNvPr id="1377986035" name="Immagine 1" descr="Immagine che contiene linea, Diagramma, diagramma, schermata&#10;&#10;Descrizione generata automaticamente"/>
+                    <pic:cNvPicPr/>
+                  </pic:nvPicPr>
+                  <pic:blipFill>
+                    <a:blip r:embed="rId11"/>
+                    <a:stretch>
+                      <a:fillRect/>
+                    </a:stretch>
+                  </pic:blipFill>
+                  <pic:spPr>
+                    <a:xfrm>
+                      <a:off x="0" y="0"/>
+                      <a:ext cx="6120130" cy="3065780"/>
+                    </a:xfrm>
+                    <a:prstGeom prst="rect">
+                      <a:avLst/>
+                    </a:prstGeom>
+                  </pic:spPr>
+                </pic:pic>
+              </a:graphicData>
+            </a:graphic>
+          </wp:inline>
+        </w:drawing>
+      </w:r>
+      <w:r>
+        <w:rPr>
+          <w:noProof/>
+        </w:rPr>
+        <w:drawing>
+          <wp:inline distT="0" distB="0" distL="0" distR="0" wp14:anchorId="4A2E598C" wp14:editId="355895FE">
+            <wp:extent cx="6120130" cy="3107690"/>
+            <wp:effectExtent l="0" t="0" r="0" b="0"/>
+            <wp:docPr id="387658186" name="Immagine 1" descr="Immagine che contiene testo, linea, Diagramma, diagramma&#10;&#10;Descrizione generata automaticamente"/>
+            <wp:cNvGraphicFramePr>
+              <a:graphicFrameLocks xmlns:a="http://schemas.openxmlformats.org/drawingml/2006/main" noChangeAspect="1"/>
+            </wp:cNvGraphicFramePr>
+            <a:graphic xmlns:a="http://schemas.openxmlformats.org/drawingml/2006/main">
+              <a:graphicData uri="http://schemas.openxmlformats.org/drawingml/2006/picture">
+                <pic:pic xmlns:pic="http://schemas.openxmlformats.org/drawingml/2006/picture">
+                  <pic:nvPicPr>
+                    <pic:cNvPr id="387658186" name="Immagine 1" descr="Immagine che contiene testo, linea, Diagramma, diagramma&#10;&#10;Descrizione generata automaticamente"/>
+                    <pic:cNvPicPr/>
+                  </pic:nvPicPr>
+                  <pic:blipFill>
+                    <a:blip r:embed="rId12"/>
+                    <a:stretch>
+                      <a:fillRect/>
+                    </a:stretch>
+                  </pic:blipFill>
+                  <pic:spPr>
+                    <a:xfrm>
+                      <a:off x="0" y="0"/>
+                      <a:ext cx="6120130" cy="3107690"/>
+                    </a:xfrm>
+                    <a:prstGeom prst="rect">
+                      <a:avLst/>
+                    </a:prstGeom>
+                  </pic:spPr>
+                </pic:pic>
+              </a:graphicData>
+            </a:graphic>
+          </wp:inline>
+        </w:drawing>
+      </w:r>
+    </w:p>
+    <w:p>
+      <w:pPr>
+        <w:rPr>
+          <w:rFonts w:ascii="Arial" w:hAnsi="Arial" w:cs="Arial"/>
+          <w:i/>
+          <w:iCs/>
+          <w:lang w:val="en-US"/>
+        </w:rPr>
+      </w:pPr>
+      <w:r>
+        <w:rPr>
+          <w:rFonts w:ascii="Arial" w:hAnsi="Arial" w:cs="Arial"/>
+          <w:i/>
+          <w:iCs/>
+          <w:lang w:val="en-US"/>
+        </w:rPr>
+        <w:br w:type="page"/>
+      </w:r>
+    </w:p>
+    <w:p>
+      <w:pPr>
+        <w:rPr>
+          <w:rFonts w:ascii="Arial" w:hAnsi="Arial" w:cs="Arial"/>
+          <w:b/>
+          <w:bCs/>
+          <w:i/>
+          <w:iCs/>
+          <w:u w:val="single"/>
+          <w:lang w:val="en-US"/>
+        </w:rPr>
+      </w:pPr>
+      <w:r>
+        <w:rPr>
+          <w:rFonts w:ascii="Arial" w:hAnsi="Arial" w:cs="Arial"/>
+          <w:b/>
+          <w:bCs/>
+          <w:i/>
+          <w:iCs/>
+          <w:lang w:val="en-US"/>
+        </w:rPr>
+        <w:lastRenderedPageBreak/>
+        <w:t>STRENGTH t=</w:t>
+      </w:r>
+      <w:r>
+        <w:rPr>
+          <w:rFonts w:ascii="Arial" w:hAnsi="Arial" w:cs="Arial"/>
+          <w:b/>
+          <w:bCs/>
+          <w:i/>
+          <w:iCs/>
+          <w:lang w:val="en-US"/>
+        </w:rPr>
+        <w:t>3</w:t>
+      </w:r>
+    </w:p>
+    <w:p>
+      <w:pPr>
+        <w:rPr>
+          <w:noProof/>
+        </w:rPr>
+      </w:pPr>
+      <w:r>
+        <w:rPr>
+          <w:noProof/>
+        </w:rPr>
+        <w:drawing>
+          <wp:inline distT="0" distB="0" distL="0" distR="0" wp14:anchorId="1BDEA607" wp14:editId="1E58D250">
+            <wp:extent cx="6120130" cy="3253740"/>
+            <wp:effectExtent l="0" t="0" r="0" b="3810"/>
+            <wp:docPr id="1255839561" name="Immagine 1" descr="Immagine che contiene testo, linea, diagramma, Diagramma&#10;&#10;Descrizione generata automaticamente"/>
+            <wp:cNvGraphicFramePr>
+              <a:graphicFrameLocks xmlns:a="http://schemas.openxmlformats.org/drawingml/2006/main" noChangeAspect="1"/>
+            </wp:cNvGraphicFramePr>
+            <a:graphic xmlns:a="http://schemas.openxmlformats.org/drawingml/2006/main">
+              <a:graphicData uri="http://schemas.openxmlformats.org/drawingml/2006/picture">
+                <pic:pic xmlns:pic="http://schemas.openxmlformats.org/drawingml/2006/picture">
+                  <pic:nvPicPr>
+                    <pic:cNvPr id="1255839561" name="Immagine 1" descr="Immagine che contiene testo, linea, diagramma, Diagramma&#10;&#10;Descrizione generata automaticamente"/>
+                    <pic:cNvPicPr/>
+                  </pic:nvPicPr>
+                  <pic:blipFill>
+                    <a:blip r:embed="rId13"/>
+                    <a:stretch>
+                      <a:fillRect/>
+                    </a:stretch>
+                  </pic:blipFill>
+                  <pic:spPr>
+                    <a:xfrm>
+                      <a:off x="0" y="0"/>
+                      <a:ext cx="6120130" cy="3253740"/>
+                    </a:xfrm>
+                    <a:prstGeom prst="rect">
+                      <a:avLst/>
+                    </a:prstGeom>
+                  </pic:spPr>
+                </pic:pic>
+              </a:graphicData>
+            </a:graphic>
+          </wp:inline>
+        </w:drawing>
+      </w:r>
+      <w:r>
+        <w:rPr>
+          <w:noProof/>
+        </w:rPr>
+        <w:t xml:space="preserve"> </w:t>
+      </w:r>
+      <w:r>
+        <w:rPr>
+          <w:noProof/>
+        </w:rPr>
+        <w:drawing>
+          <wp:inline distT="0" distB="0" distL="0" distR="0" wp14:anchorId="7E921035" wp14:editId="67D40129">
+            <wp:extent cx="6120130" cy="3270885"/>
+            <wp:effectExtent l="0" t="0" r="0" b="5715"/>
+            <wp:docPr id="2112563046" name="Immagine 1" descr="Immagine che contiene testo, schermata, linea, Diagramma&#10;&#10;Descrizione generata automaticamente"/>
+            <wp:cNvGraphicFramePr>
+              <a:graphicFrameLocks xmlns:a="http://schemas.openxmlformats.org/drawingml/2006/main" noChangeAspect="1"/>
+            </wp:cNvGraphicFramePr>
+            <a:graphic xmlns:a="http://schemas.openxmlformats.org/drawingml/2006/main">
+              <a:graphicData uri="http://schemas.openxmlformats.org/drawingml/2006/picture">
+                <pic:pic xmlns:pic="http://schemas.openxmlformats.org/drawingml/2006/picture">
+                  <pic:nvPicPr>
+                    <pic:cNvPr id="2112563046" name="Immagine 1" descr="Immagine che contiene testo, schermata, linea, Diagramma&#10;&#10;Descrizione generata automaticamente"/>
+                    <pic:cNvPicPr/>
+                  </pic:nvPicPr>
+                  <pic:blipFill>
+                    <a:blip r:embed="rId14"/>
                     <a:stretch>
                       <a:fillRect/>
                     </a:stretch>
@@ -2115,24 +1999,19 @@
     <w:p>
       <w:pPr>
         <w:rPr>
-          <w:rFonts w:ascii="Arial" w:hAnsi="Arial" w:cs="Arial"/>
-          <w:b/>
-          <w:bCs/>
-          <w:i/>
-          <w:iCs/>
-          <w:lang w:val="en-US"/>
-        </w:rPr>
-      </w:pPr>
-      <w:r>
-        <w:rPr>
-          <w:rFonts w:ascii="Arial" w:hAnsi="Arial" w:cs="Arial"/>
           <w:noProof/>
         </w:rPr>
+      </w:pPr>
+      <w:r>
+        <w:rPr>
+          <w:noProof/>
+        </w:rPr>
+        <w:lastRenderedPageBreak/>
         <w:drawing>
-          <wp:inline distT="0" distB="0" distL="0" distR="0" wp14:anchorId="0428B686" wp14:editId="56528343">
-            <wp:extent cx="6120130" cy="3246120"/>
-            <wp:effectExtent l="0" t="0" r="0" b="0"/>
-            <wp:docPr id="2130818886" name="Immagine 1"/>
+          <wp:inline distT="0" distB="0" distL="0" distR="0" wp14:anchorId="1F747C18" wp14:editId="7D2584B0">
+            <wp:extent cx="6120130" cy="3041015"/>
+            <wp:effectExtent l="0" t="0" r="0" b="6985"/>
+            <wp:docPr id="1934465538" name="Immagine 1" descr="Immagine che contiene linea, Diagramma, schermata, diagramma&#10;&#10;Descrizione generata automaticamente"/>
             <wp:cNvGraphicFramePr>
               <a:graphicFrameLocks xmlns:a="http://schemas.openxmlformats.org/drawingml/2006/main" noChangeAspect="1"/>
             </wp:cNvGraphicFramePr>
@@ -2140,256 +2019,7 @@
               <a:graphicData uri="http://schemas.openxmlformats.org/drawingml/2006/picture">
                 <pic:pic xmlns:pic="http://schemas.openxmlformats.org/drawingml/2006/picture">
                   <pic:nvPicPr>
-                    <pic:cNvPr id="2130818886" name=""/>
-                    <pic:cNvPicPr/>
-                  </pic:nvPicPr>
-                  <pic:blipFill>
-                    <a:blip r:embed="rId11"/>
-                    <a:stretch>
-                      <a:fillRect/>
-                    </a:stretch>
-                  </pic:blipFill>
-                  <pic:spPr>
-                    <a:xfrm>
-                      <a:off x="0" y="0"/>
-                      <a:ext cx="6120130" cy="3246120"/>
-                    </a:xfrm>
-                    <a:prstGeom prst="rect">
-                      <a:avLst/>
-                    </a:prstGeom>
-                  </pic:spPr>
-                </pic:pic>
-              </a:graphicData>
-            </a:graphic>
-          </wp:inline>
-        </w:drawing>
-      </w:r>
-    </w:p>
-    <w:p>
-      <w:pPr>
-        <w:rPr>
-          <w:rFonts w:ascii="Arial" w:hAnsi="Arial" w:cs="Arial"/>
-          <w:b/>
-          <w:bCs/>
-          <w:i/>
-          <w:iCs/>
-          <w:lang w:val="en-US"/>
-        </w:rPr>
-      </w:pPr>
-      <w:r>
-        <w:rPr>
-          <w:rFonts w:ascii="Arial" w:hAnsi="Arial" w:cs="Arial"/>
-          <w:noProof/>
-        </w:rPr>
-        <w:lastRenderedPageBreak/>
-        <w:drawing>
-          <wp:inline distT="0" distB="0" distL="0" distR="0" wp14:anchorId="510393F6" wp14:editId="2AFC296E">
-            <wp:extent cx="6120130" cy="3284855"/>
-            <wp:effectExtent l="0" t="0" r="0" b="0"/>
-            <wp:docPr id="245290228" name="Immagine 1" descr="Immagine che contiene testo, schermata, linea, Diagramma&#10;&#10;Descrizione generata automaticamente"/>
-            <wp:cNvGraphicFramePr>
-              <a:graphicFrameLocks xmlns:a="http://schemas.openxmlformats.org/drawingml/2006/main" noChangeAspect="1"/>
-            </wp:cNvGraphicFramePr>
-            <a:graphic xmlns:a="http://schemas.openxmlformats.org/drawingml/2006/main">
-              <a:graphicData uri="http://schemas.openxmlformats.org/drawingml/2006/picture">
-                <pic:pic xmlns:pic="http://schemas.openxmlformats.org/drawingml/2006/picture">
-                  <pic:nvPicPr>
-                    <pic:cNvPr id="245290228" name="Immagine 1" descr="Immagine che contiene testo, schermata, linea, Diagramma&#10;&#10;Descrizione generata automaticamente"/>
-                    <pic:cNvPicPr/>
-                  </pic:nvPicPr>
-                  <pic:blipFill>
-                    <a:blip r:embed="rId12"/>
-                    <a:stretch>
-                      <a:fillRect/>
-                    </a:stretch>
-                  </pic:blipFill>
-                  <pic:spPr>
-                    <a:xfrm>
-                      <a:off x="0" y="0"/>
-                      <a:ext cx="6120130" cy="3284855"/>
-                    </a:xfrm>
-                    <a:prstGeom prst="rect">
-                      <a:avLst/>
-                    </a:prstGeom>
-                  </pic:spPr>
-                </pic:pic>
-              </a:graphicData>
-            </a:graphic>
-          </wp:inline>
-        </w:drawing>
-      </w:r>
-      <w:r>
-        <w:rPr>
-          <w:rFonts w:ascii="Arial" w:hAnsi="Arial" w:cs="Arial"/>
-          <w:b/>
-          <w:bCs/>
-          <w:i/>
-          <w:iCs/>
-          <w:lang w:val="en-US"/>
-        </w:rPr>
-        <w:br w:type="page"/>
-      </w:r>
-    </w:p>
-    <w:p>
-      <w:pPr>
-        <w:rPr>
-          <w:rFonts w:ascii="Arial" w:hAnsi="Arial" w:cs="Arial"/>
-          <w:lang w:val="en-US"/>
-        </w:rPr>
-      </w:pPr>
-      <w:r>
-        <w:rPr>
-          <w:rFonts w:ascii="Arial" w:hAnsi="Arial" w:cs="Arial"/>
-          <w:b/>
-          <w:bCs/>
-          <w:i/>
-          <w:iCs/>
-          <w:lang w:val="en-US"/>
-        </w:rPr>
-        <w:lastRenderedPageBreak/>
-        <w:t>STRENGTH t=4</w:t>
-      </w:r>
-    </w:p>
-    <w:p>
-      <w:pPr>
-        <w:rPr>
-          <w:rFonts w:ascii="Arial" w:hAnsi="Arial" w:cs="Arial"/>
-          <w:lang w:val="en-US"/>
-        </w:rPr>
-      </w:pPr>
-      <w:r>
-        <w:rPr>
-          <w:rFonts w:ascii="Arial" w:hAnsi="Arial" w:cs="Arial"/>
-          <w:noProof/>
-        </w:rPr>
-        <w:drawing>
-          <wp:inline distT="0" distB="0" distL="0" distR="0" wp14:anchorId="6298C7F0" wp14:editId="54EE1C46">
-            <wp:extent cx="6120130" cy="3254375"/>
-            <wp:effectExtent l="0" t="0" r="0" b="3175"/>
-            <wp:docPr id="1440344016" name="Immagine 1" descr="Immagine che contiene testo, schermata, linea, Diagramma&#10;&#10;Descrizione generata automaticamente"/>
-            <wp:cNvGraphicFramePr>
-              <a:graphicFrameLocks xmlns:a="http://schemas.openxmlformats.org/drawingml/2006/main" noChangeAspect="1"/>
-            </wp:cNvGraphicFramePr>
-            <a:graphic xmlns:a="http://schemas.openxmlformats.org/drawingml/2006/main">
-              <a:graphicData uri="http://schemas.openxmlformats.org/drawingml/2006/picture">
-                <pic:pic xmlns:pic="http://schemas.openxmlformats.org/drawingml/2006/picture">
-                  <pic:nvPicPr>
-                    <pic:cNvPr id="1440344016" name="Immagine 1" descr="Immagine che contiene testo, schermata, linea, Diagramma&#10;&#10;Descrizione generata automaticamente"/>
-                    <pic:cNvPicPr/>
-                  </pic:nvPicPr>
-                  <pic:blipFill>
-                    <a:blip r:embed="rId13"/>
-                    <a:stretch>
-                      <a:fillRect/>
-                    </a:stretch>
-                  </pic:blipFill>
-                  <pic:spPr>
-                    <a:xfrm>
-                      <a:off x="0" y="0"/>
-                      <a:ext cx="6120130" cy="3254375"/>
-                    </a:xfrm>
-                    <a:prstGeom prst="rect">
-                      <a:avLst/>
-                    </a:prstGeom>
-                  </pic:spPr>
-                </pic:pic>
-              </a:graphicData>
-            </a:graphic>
-          </wp:inline>
-        </w:drawing>
-      </w:r>
-    </w:p>
-    <w:p>
-      <w:pPr>
-        <w:rPr>
-          <w:rFonts w:ascii="Arial" w:hAnsi="Arial" w:cs="Arial"/>
-          <w:lang w:val="en-US"/>
-        </w:rPr>
-      </w:pPr>
-      <w:r>
-        <w:rPr>
-          <w:rFonts w:ascii="Arial" w:hAnsi="Arial" w:cs="Arial"/>
-          <w:noProof/>
-        </w:rPr>
-        <w:drawing>
-          <wp:inline distT="0" distB="0" distL="0" distR="0" wp14:anchorId="6A10DD3A" wp14:editId="1B428603">
-            <wp:extent cx="6120130" cy="3192145"/>
-            <wp:effectExtent l="0" t="0" r="0" b="8255"/>
-            <wp:docPr id="1920624757" name="Immagine 1" descr="Immagine che contiene testo, diagramma, schermata, linea&#10;&#10;Descrizione generata automaticamente"/>
-            <wp:cNvGraphicFramePr>
-              <a:graphicFrameLocks xmlns:a="http://schemas.openxmlformats.org/drawingml/2006/main" noChangeAspect="1"/>
-            </wp:cNvGraphicFramePr>
-            <a:graphic xmlns:a="http://schemas.openxmlformats.org/drawingml/2006/main">
-              <a:graphicData uri="http://schemas.openxmlformats.org/drawingml/2006/picture">
-                <pic:pic xmlns:pic="http://schemas.openxmlformats.org/drawingml/2006/picture">
-                  <pic:nvPicPr>
-                    <pic:cNvPr id="1920624757" name="Immagine 1" descr="Immagine che contiene testo, diagramma, schermata, linea&#10;&#10;Descrizione generata automaticamente"/>
-                    <pic:cNvPicPr/>
-                  </pic:nvPicPr>
-                  <pic:blipFill>
-                    <a:blip r:embed="rId14"/>
-                    <a:stretch>
-                      <a:fillRect/>
-                    </a:stretch>
-                  </pic:blipFill>
-                  <pic:spPr>
-                    <a:xfrm>
-                      <a:off x="0" y="0"/>
-                      <a:ext cx="6120130" cy="3192145"/>
-                    </a:xfrm>
-                    <a:prstGeom prst="rect">
-                      <a:avLst/>
-                    </a:prstGeom>
-                  </pic:spPr>
-                </pic:pic>
-              </a:graphicData>
-            </a:graphic>
-          </wp:inline>
-        </w:drawing>
-      </w:r>
-    </w:p>
-    <w:p>
-      <w:pPr>
-        <w:rPr>
-          <w:rFonts w:ascii="Arial" w:hAnsi="Arial" w:cs="Arial"/>
-          <w:lang w:val="en-US"/>
-        </w:rPr>
-      </w:pPr>
-    </w:p>
-    <w:p>
-      <w:pPr>
-        <w:rPr>
-          <w:rFonts w:ascii="Arial" w:hAnsi="Arial" w:cs="Arial"/>
-          <w:lang w:val="en-US"/>
-        </w:rPr>
-      </w:pPr>
-    </w:p>
-    <w:p>
-      <w:pPr>
-        <w:rPr>
-          <w:rFonts w:ascii="Arial" w:hAnsi="Arial" w:cs="Arial"/>
-          <w:lang w:val="en-US"/>
-        </w:rPr>
-      </w:pPr>
-      <w:r>
-        <w:rPr>
-          <w:rFonts w:ascii="Arial" w:hAnsi="Arial" w:cs="Arial"/>
-          <w:noProof/>
-        </w:rPr>
-        <w:lastRenderedPageBreak/>
-        <w:drawing>
-          <wp:inline distT="0" distB="0" distL="0" distR="0" wp14:anchorId="4720FFF7" wp14:editId="3563F211">
-            <wp:extent cx="6120130" cy="3251200"/>
-            <wp:effectExtent l="0" t="0" r="0" b="6350"/>
-            <wp:docPr id="1753056641" name="Immagine 1" descr="Immagine che contiene testo, schermata, diagramma, linea&#10;&#10;Descrizione generata automaticamente"/>
-            <wp:cNvGraphicFramePr>
-              <a:graphicFrameLocks xmlns:a="http://schemas.openxmlformats.org/drawingml/2006/main" noChangeAspect="1"/>
-            </wp:cNvGraphicFramePr>
-            <a:graphic xmlns:a="http://schemas.openxmlformats.org/drawingml/2006/main">
-              <a:graphicData uri="http://schemas.openxmlformats.org/drawingml/2006/picture">
-                <pic:pic xmlns:pic="http://schemas.openxmlformats.org/drawingml/2006/picture">
-                  <pic:nvPicPr>
-                    <pic:cNvPr id="1753056641" name="Immagine 1" descr="Immagine che contiene testo, schermata, diagramma, linea&#10;&#10;Descrizione generata automaticamente"/>
+                    <pic:cNvPr id="1934465538" name="Immagine 1" descr="Immagine che contiene linea, Diagramma, schermata, diagramma&#10;&#10;Descrizione generata automaticamente"/>
                     <pic:cNvPicPr/>
                   </pic:nvPicPr>
                   <pic:blipFill>
@@ -2401,7 +2031,7 @@
                   <pic:spPr>
                     <a:xfrm>
                       <a:off x="0" y="0"/>
-                      <a:ext cx="6120130" cy="3251200"/>
+                      <a:ext cx="6120130" cy="3041015"/>
                     </a:xfrm>
                     <a:prstGeom prst="rect">
                       <a:avLst/>
@@ -2413,68 +2043,21 @@
           </wp:inline>
         </w:drawing>
       </w:r>
-    </w:p>
-    <w:p>
-      <w:pPr>
-        <w:rPr>
-          <w:rFonts w:ascii="Arial" w:hAnsi="Arial" w:cs="Arial"/>
-          <w:lang w:val="en-US"/>
-        </w:rPr>
-      </w:pPr>
-      <w:r>
-        <w:rPr>
-          <w:rFonts w:ascii="Arial" w:hAnsi="Arial" w:cs="Arial"/>
-          <w:lang w:val="en-US"/>
-        </w:rPr>
-        <w:br w:type="page"/>
-      </w:r>
-      <w:r>
-        <w:rPr>
-          <w:rFonts w:ascii="Arial" w:hAnsi="Arial" w:cs="Arial"/>
-          <w:lang w:val="en-US"/>
-        </w:rPr>
-        <w:lastRenderedPageBreak/>
-        <w:br w:type="page"/>
-      </w:r>
-    </w:p>
-    <w:p>
-      <w:pPr>
-        <w:rPr>
-          <w:rFonts w:ascii="Arial" w:hAnsi="Arial" w:cs="Arial"/>
-          <w:b/>
-          <w:bCs/>
-          <w:lang w:val="en-US"/>
-        </w:rPr>
-      </w:pPr>
-      <w:r>
-        <w:rPr>
-          <w:rFonts w:ascii="Arial" w:hAnsi="Arial" w:cs="Arial"/>
-          <w:b/>
-          <w:bCs/>
-          <w:lang w:val="en-US"/>
-        </w:rPr>
-        <w:lastRenderedPageBreak/>
-        <w:t>STRENGTH t=5</w:t>
-      </w:r>
-    </w:p>
-    <w:p>
-      <w:pPr>
-        <w:rPr>
-          <w:rFonts w:ascii="Arial" w:hAnsi="Arial" w:cs="Arial"/>
-          <w:b/>
-          <w:bCs/>
-          <w:lang w:val="en-US"/>
-        </w:rPr>
-      </w:pPr>
       <w:r>
         <w:rPr>
           <w:noProof/>
         </w:rPr>
+        <w:t xml:space="preserve"> </w:t>
+      </w:r>
+      <w:r>
+        <w:rPr>
+          <w:noProof/>
+        </w:rPr>
         <w:drawing>
-          <wp:inline distT="0" distB="0" distL="0" distR="0" wp14:anchorId="165D48C8" wp14:editId="51BD0396">
-            <wp:extent cx="6120130" cy="3237230"/>
-            <wp:effectExtent l="0" t="0" r="0" b="1270"/>
-            <wp:docPr id="1019012442" name="Immagine 1" descr="Immagine che contiene testo, schermata, linea, Diagramma&#10;&#10;Descrizione generata automaticamente"/>
+          <wp:inline distT="0" distB="0" distL="0" distR="0" wp14:anchorId="3EE5822C" wp14:editId="0F711488">
+            <wp:extent cx="6120130" cy="3082925"/>
+            <wp:effectExtent l="0" t="0" r="0" b="3175"/>
+            <wp:docPr id="356950395" name="Immagine 1" descr="Immagine che contiene linea, Diagramma, testo, diagramma&#10;&#10;Descrizione generata automaticamente"/>
             <wp:cNvGraphicFramePr>
               <a:graphicFrameLocks xmlns:a="http://schemas.openxmlformats.org/drawingml/2006/main" noChangeAspect="1"/>
             </wp:cNvGraphicFramePr>
@@ -2482,7 +2065,7 @@
               <a:graphicData uri="http://schemas.openxmlformats.org/drawingml/2006/picture">
                 <pic:pic xmlns:pic="http://schemas.openxmlformats.org/drawingml/2006/picture">
                   <pic:nvPicPr>
-                    <pic:cNvPr id="1019012442" name="Immagine 1" descr="Immagine che contiene testo, schermata, linea, Diagramma&#10;&#10;Descrizione generata automaticamente"/>
+                    <pic:cNvPr id="356950395" name="Immagine 1" descr="Immagine che contiene linea, Diagramma, testo, diagramma&#10;&#10;Descrizione generata automaticamente"/>
                     <pic:cNvPicPr/>
                   </pic:nvPicPr>
                   <pic:blipFill>
@@ -2494,7 +2077,7 @@
                   <pic:spPr>
                     <a:xfrm>
                       <a:off x="0" y="0"/>
-                      <a:ext cx="6120130" cy="3237230"/>
+                      <a:ext cx="6120130" cy="3082925"/>
                     </a:xfrm>
                     <a:prstGeom prst="rect">
                       <a:avLst/>
@@ -2506,25 +2089,22 @@
           </wp:inline>
         </w:drawing>
       </w:r>
-    </w:p>
-    <w:p>
-      <w:pPr>
-        <w:rPr>
-          <w:rFonts w:ascii="Arial" w:hAnsi="Arial" w:cs="Arial"/>
-          <w:b/>
-          <w:bCs/>
-          <w:lang w:val="en-US"/>
-        </w:rPr>
-      </w:pPr>
       <w:r>
         <w:rPr>
           <w:noProof/>
         </w:rPr>
+        <w:t xml:space="preserve"> </w:t>
+      </w:r>
+      <w:r>
+        <w:rPr>
+          <w:noProof/>
+        </w:rPr>
+        <w:lastRenderedPageBreak/>
         <w:drawing>
-          <wp:inline distT="0" distB="0" distL="0" distR="0" wp14:anchorId="63A61C51" wp14:editId="4BC1D892">
-            <wp:extent cx="6120130" cy="3197225"/>
-            <wp:effectExtent l="0" t="0" r="0" b="3175"/>
-            <wp:docPr id="1265358078" name="Immagine 1" descr="Immagine che contiene testo, diagramma, schermata, Diagramma&#10;&#10;Descrizione generata automaticamente"/>
+          <wp:inline distT="0" distB="0" distL="0" distR="0" wp14:anchorId="1886C107" wp14:editId="4C7C45D3">
+            <wp:extent cx="6120130" cy="3098165"/>
+            <wp:effectExtent l="0" t="0" r="0" b="6985"/>
+            <wp:docPr id="1801890849" name="Immagine 1" descr="Immagine che contiene Diagramma, linea, diagramma, schermata&#10;&#10;Descrizione generata automaticamente"/>
             <wp:cNvGraphicFramePr>
               <a:graphicFrameLocks xmlns:a="http://schemas.openxmlformats.org/drawingml/2006/main" noChangeAspect="1"/>
             </wp:cNvGraphicFramePr>
@@ -2532,7 +2112,7 @@
               <a:graphicData uri="http://schemas.openxmlformats.org/drawingml/2006/picture">
                 <pic:pic xmlns:pic="http://schemas.openxmlformats.org/drawingml/2006/picture">
                   <pic:nvPicPr>
-                    <pic:cNvPr id="1265358078" name="Immagine 1" descr="Immagine che contiene testo, diagramma, schermata, Diagramma&#10;&#10;Descrizione generata automaticamente"/>
+                    <pic:cNvPr id="1801890849" name="Immagine 1" descr="Immagine che contiene Diagramma, linea, diagramma, schermata&#10;&#10;Descrizione generata automaticamente"/>
                     <pic:cNvPicPr/>
                   </pic:nvPicPr>
                   <pic:blipFill>
@@ -2544,7 +2124,7 @@
                   <pic:spPr>
                     <a:xfrm>
                       <a:off x="0" y="0"/>
-                      <a:ext cx="6120130" cy="3197225"/>
+                      <a:ext cx="6120130" cy="3098165"/>
                     </a:xfrm>
                     <a:prstGeom prst="rect">
                       <a:avLst/>
@@ -2556,26 +2136,21 @@
           </wp:inline>
         </w:drawing>
       </w:r>
-    </w:p>
-    <w:p>
-      <w:pPr>
-        <w:rPr>
-          <w:rFonts w:ascii="Arial" w:hAnsi="Arial" w:cs="Arial"/>
-          <w:b/>
-          <w:bCs/>
-          <w:lang w:val="en-US"/>
-        </w:rPr>
-      </w:pPr>
       <w:r>
         <w:rPr>
           <w:noProof/>
         </w:rPr>
-        <w:lastRenderedPageBreak/>
+        <w:t xml:space="preserve"> </w:t>
+      </w:r>
+      <w:r>
+        <w:rPr>
+          <w:noProof/>
+        </w:rPr>
         <w:drawing>
-          <wp:inline distT="0" distB="0" distL="0" distR="0" wp14:anchorId="4795CE86" wp14:editId="38543EE3">
-            <wp:extent cx="6120130" cy="3268980"/>
-            <wp:effectExtent l="0" t="0" r="0" b="7620"/>
-            <wp:docPr id="78972581" name="Immagine 1" descr="Immagine che contiene testo, schermata, linea, Diagramma&#10;&#10;Descrizione generata automaticamente"/>
+          <wp:inline distT="0" distB="0" distL="0" distR="0" wp14:anchorId="165637A7" wp14:editId="498D4D81">
+            <wp:extent cx="6120130" cy="3077210"/>
+            <wp:effectExtent l="0" t="0" r="0" b="8890"/>
+            <wp:docPr id="1050587983" name="Immagine 1" descr="Immagine che contiene testo, Diagramma, diagramma, linea&#10;&#10;Descrizione generata automaticamente"/>
             <wp:cNvGraphicFramePr>
               <a:graphicFrameLocks xmlns:a="http://schemas.openxmlformats.org/drawingml/2006/main" noChangeAspect="1"/>
             </wp:cNvGraphicFramePr>
@@ -2583,7 +2158,7 @@
               <a:graphicData uri="http://schemas.openxmlformats.org/drawingml/2006/picture">
                 <pic:pic xmlns:pic="http://schemas.openxmlformats.org/drawingml/2006/picture">
                   <pic:nvPicPr>
-                    <pic:cNvPr id="78972581" name="Immagine 1" descr="Immagine che contiene testo, schermata, linea, Diagramma&#10;&#10;Descrizione generata automaticamente"/>
+                    <pic:cNvPr id="1050587983" name="Immagine 1" descr="Immagine che contiene testo, Diagramma, diagramma, linea&#10;&#10;Descrizione generata automaticamente"/>
                     <pic:cNvPicPr/>
                   </pic:nvPicPr>
                   <pic:blipFill>
@@ -2595,7 +2170,7 @@
                   <pic:spPr>
                     <a:xfrm>
                       <a:off x="0" y="0"/>
-                      <a:ext cx="6120130" cy="3268980"/>
+                      <a:ext cx="6120130" cy="3077210"/>
                     </a:xfrm>
                     <a:prstGeom prst="rect">
                       <a:avLst/>
@@ -2611,9 +2186,25 @@
     <w:p>
       <w:pPr>
         <w:rPr>
+          <w:noProof/>
+        </w:rPr>
+      </w:pPr>
+      <w:r>
+        <w:rPr>
+          <w:noProof/>
+        </w:rPr>
+        <w:br w:type="page"/>
+      </w:r>
+    </w:p>
+    <w:p>
+      <w:pPr>
+        <w:rPr>
           <w:rFonts w:ascii="Arial" w:hAnsi="Arial" w:cs="Arial"/>
           <w:b/>
           <w:bCs/>
+          <w:i/>
+          <w:iCs/>
+          <w:u w:val="single"/>
           <w:lang w:val="en-US"/>
         </w:rPr>
       </w:pPr>
@@ -2622,6 +2213,343 @@
           <w:rFonts w:ascii="Arial" w:hAnsi="Arial" w:cs="Arial"/>
           <w:b/>
           <w:bCs/>
+          <w:i/>
+          <w:iCs/>
+          <w:lang w:val="en-US"/>
+        </w:rPr>
+        <w:lastRenderedPageBreak/>
+        <w:t>STRENGTH t=</w:t>
+      </w:r>
+      <w:r>
+        <w:rPr>
+          <w:rFonts w:ascii="Arial" w:hAnsi="Arial" w:cs="Arial"/>
+          <w:b/>
+          <w:bCs/>
+          <w:i/>
+          <w:iCs/>
+          <w:lang w:val="en-US"/>
+        </w:rPr>
+        <w:t>4</w:t>
+      </w:r>
+    </w:p>
+    <w:p>
+      <w:pPr>
+        <w:rPr>
+          <w:rFonts w:ascii="Arial" w:hAnsi="Arial" w:cs="Arial"/>
+          <w:b/>
+          <w:bCs/>
+          <w:lang w:val="en-US"/>
+        </w:rPr>
+      </w:pPr>
+      <w:r>
+        <w:rPr>
+          <w:noProof/>
+        </w:rPr>
+        <w:drawing>
+          <wp:inline distT="0" distB="0" distL="0" distR="0" wp14:anchorId="3359A1E4" wp14:editId="4B7EB5BB">
+            <wp:extent cx="6120130" cy="3244850"/>
+            <wp:effectExtent l="0" t="0" r="0" b="0"/>
+            <wp:docPr id="111086836" name="Immagine 1" descr="Immagine che contiene testo, schermata, linea, Diagramma&#10;&#10;Descrizione generata automaticamente"/>
+            <wp:cNvGraphicFramePr>
+              <a:graphicFrameLocks xmlns:a="http://schemas.openxmlformats.org/drawingml/2006/main" noChangeAspect="1"/>
+            </wp:cNvGraphicFramePr>
+            <a:graphic xmlns:a="http://schemas.openxmlformats.org/drawingml/2006/main">
+              <a:graphicData uri="http://schemas.openxmlformats.org/drawingml/2006/picture">
+                <pic:pic xmlns:pic="http://schemas.openxmlformats.org/drawingml/2006/picture">
+                  <pic:nvPicPr>
+                    <pic:cNvPr id="111086836" name="Immagine 1" descr="Immagine che contiene testo, schermata, linea, Diagramma&#10;&#10;Descrizione generata automaticamente"/>
+                    <pic:cNvPicPr/>
+                  </pic:nvPicPr>
+                  <pic:blipFill>
+                    <a:blip r:embed="rId19"/>
+                    <a:stretch>
+                      <a:fillRect/>
+                    </a:stretch>
+                  </pic:blipFill>
+                  <pic:spPr>
+                    <a:xfrm>
+                      <a:off x="0" y="0"/>
+                      <a:ext cx="6120130" cy="3244850"/>
+                    </a:xfrm>
+                    <a:prstGeom prst="rect">
+                      <a:avLst/>
+                    </a:prstGeom>
+                  </pic:spPr>
+                </pic:pic>
+              </a:graphicData>
+            </a:graphic>
+          </wp:inline>
+        </w:drawing>
+      </w:r>
+    </w:p>
+    <w:p>
+      <w:pPr>
+        <w:rPr>
+          <w:rFonts w:ascii="Arial" w:hAnsi="Arial" w:cs="Arial"/>
+          <w:b/>
+          <w:bCs/>
+          <w:lang w:val="en-US"/>
+        </w:rPr>
+      </w:pPr>
+      <w:r>
+        <w:rPr>
+          <w:noProof/>
+        </w:rPr>
+        <w:drawing>
+          <wp:inline distT="0" distB="0" distL="0" distR="0" wp14:anchorId="125F2588" wp14:editId="08FF56B2">
+            <wp:extent cx="6120130" cy="3208020"/>
+            <wp:effectExtent l="0" t="0" r="0" b="0"/>
+            <wp:docPr id="809331298" name="Immagine 1" descr="Immagine che contiene testo, linea, Diagramma, schermata&#10;&#10;Descrizione generata automaticamente"/>
+            <wp:cNvGraphicFramePr>
+              <a:graphicFrameLocks xmlns:a="http://schemas.openxmlformats.org/drawingml/2006/main" noChangeAspect="1"/>
+            </wp:cNvGraphicFramePr>
+            <a:graphic xmlns:a="http://schemas.openxmlformats.org/drawingml/2006/main">
+              <a:graphicData uri="http://schemas.openxmlformats.org/drawingml/2006/picture">
+                <pic:pic xmlns:pic="http://schemas.openxmlformats.org/drawingml/2006/picture">
+                  <pic:nvPicPr>
+                    <pic:cNvPr id="809331298" name="Immagine 1" descr="Immagine che contiene testo, linea, Diagramma, schermata&#10;&#10;Descrizione generata automaticamente"/>
+                    <pic:cNvPicPr/>
+                  </pic:nvPicPr>
+                  <pic:blipFill>
+                    <a:blip r:embed="rId20"/>
+                    <a:stretch>
+                      <a:fillRect/>
+                    </a:stretch>
+                  </pic:blipFill>
+                  <pic:spPr>
+                    <a:xfrm>
+                      <a:off x="0" y="0"/>
+                      <a:ext cx="6120130" cy="3208020"/>
+                    </a:xfrm>
+                    <a:prstGeom prst="rect">
+                      <a:avLst/>
+                    </a:prstGeom>
+                  </pic:spPr>
+                </pic:pic>
+              </a:graphicData>
+            </a:graphic>
+          </wp:inline>
+        </w:drawing>
+      </w:r>
+    </w:p>
+    <w:p>
+      <w:pPr>
+        <w:rPr>
+          <w:rFonts w:ascii="Arial" w:hAnsi="Arial" w:cs="Arial"/>
+          <w:lang w:val="en-US"/>
+        </w:rPr>
+      </w:pPr>
+      <w:r>
+        <w:rPr>
+          <w:rFonts w:ascii="Arial" w:hAnsi="Arial" w:cs="Arial"/>
+          <w:lang w:val="en-US"/>
+        </w:rPr>
+        <w:t>Note</w:t>
+      </w:r>
+      <w:r>
+        <w:rPr>
+          <w:rFonts w:ascii="Arial" w:hAnsi="Arial" w:cs="Arial"/>
+          <w:lang w:val="en-US"/>
+        </w:rPr>
+        <w:t xml:space="preserve"> that my PC turned off while generating tests for the two most complex models, that’s why we have that reduction after 150 and 160 seeds.</w:t>
+      </w:r>
+    </w:p>
+    <w:p>
+      <w:pPr>
+        <w:rPr>
+          <w:rFonts w:ascii="Arial" w:hAnsi="Arial" w:cs="Arial"/>
+          <w:lang w:val="en-US"/>
+        </w:rPr>
+      </w:pPr>
+      <w:r>
+        <w:rPr>
+          <w:noProof/>
+        </w:rPr>
+        <w:lastRenderedPageBreak/>
+        <w:drawing>
+          <wp:inline distT="0" distB="0" distL="0" distR="0" wp14:anchorId="1CC2EB5C" wp14:editId="2DFB3DE8">
+            <wp:extent cx="6120130" cy="3048635"/>
+            <wp:effectExtent l="0" t="0" r="0" b="0"/>
+            <wp:docPr id="1342618503" name="Immagine 1" descr="Immagine che contiene linea, Diagramma, schermata, diagramma&#10;&#10;Descrizione generata automaticamente"/>
+            <wp:cNvGraphicFramePr>
+              <a:graphicFrameLocks xmlns:a="http://schemas.openxmlformats.org/drawingml/2006/main" noChangeAspect="1"/>
+            </wp:cNvGraphicFramePr>
+            <a:graphic xmlns:a="http://schemas.openxmlformats.org/drawingml/2006/main">
+              <a:graphicData uri="http://schemas.openxmlformats.org/drawingml/2006/picture">
+                <pic:pic xmlns:pic="http://schemas.openxmlformats.org/drawingml/2006/picture">
+                  <pic:nvPicPr>
+                    <pic:cNvPr id="1342618503" name="Immagine 1" descr="Immagine che contiene linea, Diagramma, schermata, diagramma&#10;&#10;Descrizione generata automaticamente"/>
+                    <pic:cNvPicPr/>
+                  </pic:nvPicPr>
+                  <pic:blipFill>
+                    <a:blip r:embed="rId21"/>
+                    <a:stretch>
+                      <a:fillRect/>
+                    </a:stretch>
+                  </pic:blipFill>
+                  <pic:spPr>
+                    <a:xfrm>
+                      <a:off x="0" y="0"/>
+                      <a:ext cx="6120130" cy="3048635"/>
+                    </a:xfrm>
+                    <a:prstGeom prst="rect">
+                      <a:avLst/>
+                    </a:prstGeom>
+                  </pic:spPr>
+                </pic:pic>
+              </a:graphicData>
+            </a:graphic>
+          </wp:inline>
+        </w:drawing>
+      </w:r>
+    </w:p>
+    <w:p>
+      <w:pPr>
+        <w:rPr>
+          <w:rFonts w:ascii="Arial" w:hAnsi="Arial" w:cs="Arial"/>
+          <w:lang w:val="en-US"/>
+        </w:rPr>
+      </w:pPr>
+      <w:r>
+        <w:rPr>
+          <w:noProof/>
+        </w:rPr>
+        <w:drawing>
+          <wp:inline distT="0" distB="0" distL="0" distR="0" wp14:anchorId="3E6D2D99" wp14:editId="7AD3DAFB">
+            <wp:extent cx="6120130" cy="3082925"/>
+            <wp:effectExtent l="0" t="0" r="0" b="3175"/>
+            <wp:docPr id="1831512233" name="Immagine 1" descr="Immagine che contiene Diagramma, linea, schermata, testo&#10;&#10;Descrizione generata automaticamente"/>
+            <wp:cNvGraphicFramePr>
+              <a:graphicFrameLocks xmlns:a="http://schemas.openxmlformats.org/drawingml/2006/main" noChangeAspect="1"/>
+            </wp:cNvGraphicFramePr>
+            <a:graphic xmlns:a="http://schemas.openxmlformats.org/drawingml/2006/main">
+              <a:graphicData uri="http://schemas.openxmlformats.org/drawingml/2006/picture">
+                <pic:pic xmlns:pic="http://schemas.openxmlformats.org/drawingml/2006/picture">
+                  <pic:nvPicPr>
+                    <pic:cNvPr id="1831512233" name="Immagine 1" descr="Immagine che contiene Diagramma, linea, schermata, testo&#10;&#10;Descrizione generata automaticamente"/>
+                    <pic:cNvPicPr/>
+                  </pic:nvPicPr>
+                  <pic:blipFill>
+                    <a:blip r:embed="rId22"/>
+                    <a:stretch>
+                      <a:fillRect/>
+                    </a:stretch>
+                  </pic:blipFill>
+                  <pic:spPr>
+                    <a:xfrm>
+                      <a:off x="0" y="0"/>
+                      <a:ext cx="6120130" cy="3082925"/>
+                    </a:xfrm>
+                    <a:prstGeom prst="rect">
+                      <a:avLst/>
+                    </a:prstGeom>
+                  </pic:spPr>
+                </pic:pic>
+              </a:graphicData>
+            </a:graphic>
+          </wp:inline>
+        </w:drawing>
+      </w:r>
+    </w:p>
+    <w:p>
+      <w:pPr>
+        <w:rPr>
+          <w:rFonts w:ascii="Arial" w:hAnsi="Arial" w:cs="Arial"/>
+          <w:lang w:val="en-US"/>
+        </w:rPr>
+      </w:pPr>
+      <w:r>
+        <w:rPr>
+          <w:noProof/>
+        </w:rPr>
+        <w:lastRenderedPageBreak/>
+        <w:drawing>
+          <wp:inline distT="0" distB="0" distL="0" distR="0" wp14:anchorId="4DF43487" wp14:editId="50450A0E">
+            <wp:extent cx="6120130" cy="3096260"/>
+            <wp:effectExtent l="0" t="0" r="0" b="8890"/>
+            <wp:docPr id="2009195138" name="Immagine 1" descr="Immagine che contiene linea, Diagramma, schermata, diagramma&#10;&#10;Descrizione generata automaticamente"/>
+            <wp:cNvGraphicFramePr>
+              <a:graphicFrameLocks xmlns:a="http://schemas.openxmlformats.org/drawingml/2006/main" noChangeAspect="1"/>
+            </wp:cNvGraphicFramePr>
+            <a:graphic xmlns:a="http://schemas.openxmlformats.org/drawingml/2006/main">
+              <a:graphicData uri="http://schemas.openxmlformats.org/drawingml/2006/picture">
+                <pic:pic xmlns:pic="http://schemas.openxmlformats.org/drawingml/2006/picture">
+                  <pic:nvPicPr>
+                    <pic:cNvPr id="2009195138" name="Immagine 1" descr="Immagine che contiene linea, Diagramma, schermata, diagramma&#10;&#10;Descrizione generata automaticamente"/>
+                    <pic:cNvPicPr/>
+                  </pic:nvPicPr>
+                  <pic:blipFill>
+                    <a:blip r:embed="rId23"/>
+                    <a:stretch>
+                      <a:fillRect/>
+                    </a:stretch>
+                  </pic:blipFill>
+                  <pic:spPr>
+                    <a:xfrm>
+                      <a:off x="0" y="0"/>
+                      <a:ext cx="6120130" cy="3096260"/>
+                    </a:xfrm>
+                    <a:prstGeom prst="rect">
+                      <a:avLst/>
+                    </a:prstGeom>
+                  </pic:spPr>
+                </pic:pic>
+              </a:graphicData>
+            </a:graphic>
+          </wp:inline>
+        </w:drawing>
+      </w:r>
+    </w:p>
+    <w:p>
+      <w:pPr>
+        <w:rPr>
+          <w:rFonts w:ascii="Arial" w:hAnsi="Arial" w:cs="Arial"/>
+          <w:lang w:val="en-US"/>
+        </w:rPr>
+      </w:pPr>
+      <w:r>
+        <w:rPr>
+          <w:noProof/>
+        </w:rPr>
+        <w:drawing>
+          <wp:inline distT="0" distB="0" distL="0" distR="0" wp14:anchorId="171A845A" wp14:editId="79FB8C3C">
+            <wp:extent cx="6120130" cy="3063875"/>
+            <wp:effectExtent l="0" t="0" r="0" b="3175"/>
+            <wp:docPr id="277305225" name="Immagine 1" descr="Immagine che contiene testo, Diagramma, linea, diagramma&#10;&#10;Descrizione generata automaticamente"/>
+            <wp:cNvGraphicFramePr>
+              <a:graphicFrameLocks xmlns:a="http://schemas.openxmlformats.org/drawingml/2006/main" noChangeAspect="1"/>
+            </wp:cNvGraphicFramePr>
+            <a:graphic xmlns:a="http://schemas.openxmlformats.org/drawingml/2006/main">
+              <a:graphicData uri="http://schemas.openxmlformats.org/drawingml/2006/picture">
+                <pic:pic xmlns:pic="http://schemas.openxmlformats.org/drawingml/2006/picture">
+                  <pic:nvPicPr>
+                    <pic:cNvPr id="277305225" name="Immagine 1" descr="Immagine che contiene testo, Diagramma, linea, diagramma&#10;&#10;Descrizione generata automaticamente"/>
+                    <pic:cNvPicPr/>
+                  </pic:nvPicPr>
+                  <pic:blipFill>
+                    <a:blip r:embed="rId24"/>
+                    <a:stretch>
+                      <a:fillRect/>
+                    </a:stretch>
+                  </pic:blipFill>
+                  <pic:spPr>
+                    <a:xfrm>
+                      <a:off x="0" y="0"/>
+                      <a:ext cx="6120130" cy="3063875"/>
+                    </a:xfrm>
+                    <a:prstGeom prst="rect">
+                      <a:avLst/>
+                    </a:prstGeom>
+                  </pic:spPr>
+                </pic:pic>
+              </a:graphicData>
+            </a:graphic>
+          </wp:inline>
+        </w:drawing>
+      </w:r>
+      <w:r>
+        <w:rPr>
+          <w:rFonts w:ascii="Arial" w:hAnsi="Arial" w:cs="Arial"/>
           <w:lang w:val="en-US"/>
         </w:rPr>
         <w:br w:type="page"/>
@@ -2665,7 +2593,23 @@
           <w:rFonts w:ascii="Arial" w:hAnsi="Arial" w:cs="Arial"/>
           <w:lang w:val="en-US"/>
         </w:rPr>
-        <w:t>In general there is an advantage in terms of generation time when increasing the seed size. The higher the model complexity, the higher the advantage.</w:t>
+        <w:t xml:space="preserve">In </w:t>
+      </w:r>
+      <w:proofErr w:type="gramStart"/>
+      <w:r>
+        <w:rPr>
+          <w:rFonts w:ascii="Arial" w:hAnsi="Arial" w:cs="Arial"/>
+          <w:lang w:val="en-US"/>
+        </w:rPr>
+        <w:t>general</w:t>
+      </w:r>
+      <w:proofErr w:type="gramEnd"/>
+      <w:r>
+        <w:rPr>
+          <w:rFonts w:ascii="Arial" w:hAnsi="Arial" w:cs="Arial"/>
+          <w:lang w:val="en-US"/>
+        </w:rPr>
+        <w:t xml:space="preserve"> there is an advantage in terms of generation time when increasing the seed size. The higher the model complexity, the higher the advantage.</w:t>
       </w:r>
     </w:p>
     <w:p>
@@ -2736,12 +2680,35 @@
           <w:rFonts w:ascii="Arial" w:hAnsi="Arial" w:cs="Arial"/>
           <w:lang w:val="en-US"/>
         </w:rPr>
-        <w:t xml:space="preserve">For simpler models, which have few combinations, it is possible to have a consistent number of duplicated test cases when randomly generating them. </w:t>
-      </w:r>
-    </w:p>
-    <w:p>
-      <w:pPr>
-        <w:jc w:val="both"/>
+        <w:t xml:space="preserve">It seems that the “best” point for the test suite size is also </w:t>
+      </w:r>
+      <w:r>
+        <w:rPr>
+          <w:rFonts w:ascii="Arial" w:hAnsi="Arial" w:cs="Arial"/>
+          <w:lang w:val="en-US"/>
+        </w:rPr>
+        <w:t>very near the</w:t>
+      </w:r>
+      <w:r>
+        <w:rPr>
+          <w:rFonts w:ascii="Arial" w:hAnsi="Arial" w:cs="Arial"/>
+          <w:lang w:val="en-US"/>
+        </w:rPr>
+        <w:t xml:space="preserve"> “best” point for the generation time.</w:t>
+      </w:r>
+    </w:p>
+    <w:p>
+      <w:pPr>
+        <w:pStyle w:val="Paragrafoelenco"/>
+        <w:rPr>
+          <w:rFonts w:ascii="Arial" w:hAnsi="Arial" w:cs="Arial"/>
+          <w:lang w:val="en-US"/>
+        </w:rPr>
+      </w:pPr>
+    </w:p>
+    <w:p>
+      <w:pPr>
+        <w:pStyle w:val="Paragrafoelenco"/>
         <w:rPr>
           <w:rFonts w:ascii="Arial" w:hAnsi="Arial" w:cs="Arial"/>
           <w:lang w:val="en-US"/>
@@ -2766,12 +2733,57 @@
           <w:rFonts w:ascii="Arial" w:hAnsi="Arial" w:cs="Arial"/>
           <w:lang w:val="en-US"/>
         </w:rPr>
-        <w:t>It seems that the “best” point for the test suite size is also the “best” point for the generation time.</w:t>
+        <w:t xml:space="preserve">Especially </w:t>
+      </w:r>
+      <w:r>
+        <w:rPr>
+          <w:rFonts w:ascii="Arial" w:hAnsi="Arial" w:cs="Arial"/>
+          <w:lang w:val="en-US"/>
+        </w:rPr>
+        <w:t>for</w:t>
+      </w:r>
+      <w:r>
+        <w:rPr>
+          <w:rFonts w:ascii="Arial" w:hAnsi="Arial" w:cs="Arial"/>
+          <w:lang w:val="en-US"/>
+        </w:rPr>
+        <w:t xml:space="preserve"> higher strengths the advantage of including a random pre-generation in complex models is very significant</w:t>
+      </w:r>
+      <w:r>
+        <w:rPr>
+          <w:rFonts w:ascii="Arial" w:hAnsi="Arial" w:cs="Arial"/>
+          <w:lang w:val="en-US"/>
+        </w:rPr>
+        <w:t xml:space="preserve">, </w:t>
+      </w:r>
+      <w:proofErr w:type="gramStart"/>
+      <w:r>
+        <w:rPr>
+          <w:rFonts w:ascii="Arial" w:hAnsi="Arial" w:cs="Arial"/>
+          <w:lang w:val="en-US"/>
+        </w:rPr>
+        <w:t>in particular</w:t>
+      </w:r>
+      <w:r>
+        <w:rPr>
+          <w:rFonts w:ascii="Arial" w:hAnsi="Arial" w:cs="Arial"/>
+          <w:lang w:val="en-US"/>
+        </w:rPr>
+        <w:t xml:space="preserve"> in</w:t>
+      </w:r>
+      <w:proofErr w:type="gramEnd"/>
+      <w:r>
+        <w:rPr>
+          <w:rFonts w:ascii="Arial" w:hAnsi="Arial" w:cs="Arial"/>
+          <w:lang w:val="en-US"/>
+        </w:rPr>
+        <w:t xml:space="preserve"> terms of time.</w:t>
       </w:r>
     </w:p>
     <w:p>
       <w:pPr>
         <w:pStyle w:val="Paragrafoelenco"/>
+        <w:jc w:val="both"/>
         <w:rPr>
           <w:rFonts w:ascii="Arial" w:hAnsi="Arial" w:cs="Arial"/>
           <w:lang w:val="en-US"/>
@@ -2781,6 +2793,7 @@
     <w:p>
       <w:pPr>
         <w:pStyle w:val="Paragrafoelenco"/>
+        <w:jc w:val="both"/>
         <w:rPr>
           <w:rFonts w:ascii="Arial" w:hAnsi="Arial" w:cs="Arial"/>
           <w:lang w:val="en-US"/>
@@ -2805,21 +2818,81 @@
           <w:rFonts w:ascii="Arial" w:hAnsi="Arial" w:cs="Arial"/>
           <w:lang w:val="en-US"/>
         </w:rPr>
-        <w:t xml:space="preserve">Especially </w:t>
-      </w:r>
-      <w:r>
-        <w:rPr>
-          <w:rFonts w:ascii="Arial" w:hAnsi="Arial" w:cs="Arial"/>
-          <w:lang w:val="en-US"/>
-        </w:rPr>
-        <w:t>for</w:t>
-      </w:r>
-      <w:r>
-        <w:rPr>
-          <w:rFonts w:ascii="Arial" w:hAnsi="Arial" w:cs="Arial"/>
-          <w:lang w:val="en-US"/>
-        </w:rPr>
-        <w:t xml:space="preserve"> higher strengths the advantage of including a random pre-generation in complex models is very significant especially in terms of time.</w:t>
+        <w:t>The number of average covered tuples per test case is not easily generalizable, since it depends on the number of parameters that the considered IPM has. For example, if we consider a model with only a couple of parameters, only a single tuple can be covered by each test case, and it is not due to the algorithm we are using, but only to the model itself.</w:t>
+      </w:r>
+    </w:p>
+    <w:p>
+      <w:pPr>
+        <w:pStyle w:val="Paragrafoelenco"/>
+        <w:jc w:val="both"/>
+        <w:rPr>
+          <w:rFonts w:ascii="Arial" w:hAnsi="Arial" w:cs="Arial"/>
+          <w:lang w:val="en-US"/>
+        </w:rPr>
+      </w:pPr>
+      <w:r>
+        <w:rPr>
+          <w:rFonts w:ascii="Arial" w:hAnsi="Arial" w:cs="Arial"/>
+          <w:lang w:val="en-US"/>
+        </w:rPr>
+        <w:t>For this reason, I have computed a relative measure, dividing the c of the algorithm by the total number of tuples. However, I’m not sure of how we can use it.</w:t>
+      </w:r>
+    </w:p>
+    <w:p>
+      <w:pPr>
+        <w:pStyle w:val="Paragrafoelenco"/>
+        <w:jc w:val="both"/>
+        <w:rPr>
+          <w:rFonts w:ascii="Arial" w:hAnsi="Arial" w:cs="Arial"/>
+          <w:lang w:val="en-US"/>
+        </w:rPr>
+      </w:pPr>
+    </w:p>
+    <w:p>
+      <w:pPr>
+        <w:pStyle w:val="Paragrafoelenco"/>
+        <w:jc w:val="both"/>
+        <w:rPr>
+          <w:rFonts w:ascii="Arial" w:hAnsi="Arial" w:cs="Arial"/>
+          <w:lang w:val="en-US"/>
+        </w:rPr>
+      </w:pPr>
+    </w:p>
+    <w:p>
+      <w:pPr>
+        <w:pStyle w:val="Paragrafoelenco"/>
+        <w:numPr>
+          <w:ilvl w:val="0"/>
+          <w:numId w:val="2"/>
+        </w:numPr>
+        <w:jc w:val="both"/>
+        <w:rPr>
+          <w:rFonts w:ascii="Arial" w:hAnsi="Arial" w:cs="Arial"/>
+          <w:lang w:val="en-US"/>
+        </w:rPr>
+      </w:pPr>
+      <w:r>
+        <w:rPr>
+          <w:rFonts w:ascii="Arial" w:hAnsi="Arial" w:cs="Arial"/>
+          <w:lang w:val="en-US"/>
+        </w:rPr>
+        <w:t xml:space="preserve">For the random part, if one increases the number of seeds, in general, the c decreases since we add more test cases but the number of </w:t>
+      </w:r>
+      <w:proofErr w:type="gramStart"/>
+      <w:r>
+        <w:rPr>
+          <w:rFonts w:ascii="Arial" w:hAnsi="Arial" w:cs="Arial"/>
+          <w:lang w:val="en-US"/>
+        </w:rPr>
+        <w:t>previously-uncovered</w:t>
+      </w:r>
+      <w:proofErr w:type="gramEnd"/>
+      <w:r>
+        <w:rPr>
+          <w:rFonts w:ascii="Arial" w:hAnsi="Arial" w:cs="Arial"/>
+          <w:lang w:val="en-US"/>
+        </w:rPr>
+        <w:t xml:space="preserve"> tuples that are now covered decreases. The same is for the incremental part, as the higher the size of the seeds, the higher the number of tuples that are covered by the random part, and the lower the number of tuples to be covered by the incremental part.</w:t>
       </w:r>
     </w:p>
     <w:sectPr>
@@ -2833,7 +2906,7 @@
 </file>
 
 <file path=word/endnotes.xml><?xml version="1.0" encoding="utf-8"?>
-<w:endnotes xmlns:wpc="http://schemas.microsoft.com/office/word/2010/wordprocessingCanvas" xmlns:cx="http://schemas.microsoft.com/office/drawing/2014/chartex" xmlns:cx1="http://schemas.microsoft.com/office/drawing/2015/9/8/chartex" xmlns:cx2="http://schemas.microsoft.com/office/drawing/2015/10/21/chartex" xmlns:cx3="http://schemas.microsoft.com/office/drawing/2016/5/9/chartex" xmlns:cx4="http://schemas.microsoft.com/office/drawing/2016/5/10/chartex" xmlns:cx5="http://schemas.microsoft.com/office/drawing/2016/5/11/chartex" xmlns:cx6="http://schemas.microsoft.com/office/drawing/2016/5/12/chartex" xmlns:cx7="http://schemas.microsoft.com/office/drawing/2016/5/13/chartex" xmlns:cx8="http://schemas.microsoft.com/office/drawing/2016/5/14/chartex" xmlns:mc="http://schemas.openxmlformats.org/markup-compatibility/2006" xmlns:aink="http://schemas.microsoft.com/office/drawing/2016/ink" xmlns:am3d="http://schemas.microsoft.com/office/drawing/2017/model3d" xmlns:o="urn:schemas-microsoft-com:office:office" xmlns:oel="http://schemas.microsoft.com/office/2019/extlst" xmlns:r="http://schemas.openxmlformats.org/officeDocument/2006/relationships" xmlns:m="http://schemas.openxmlformats.org/officeDocument/2006/math" xmlns:v="urn:schemas-microsoft-com:vml" xmlns:wp14="http://schemas.microsoft.com/office/word/2010/wordprocessingDrawing" xmlns:wp="http://schemas.openxmlformats.org/drawingml/2006/wordprocessingDrawing" xmlns:w10="urn:schemas-microsoft-com:office:word" xmlns:w="http://schemas.openxmlformats.org/wordprocessingml/2006/main" xmlns:w14="http://schemas.microsoft.com/office/word/2010/wordml" xmlns:w15="http://schemas.microsoft.com/office/word/2012/wordml" xmlns:w16cex="http://schemas.microsoft.com/office/word/2018/wordml/cex" xmlns:w16cid="http://schemas.microsoft.com/office/word/2016/wordml/cid" xmlns:w16="http://schemas.microsoft.com/office/word/2018/wordml" xmlns:w16du="http://schemas.microsoft.com/office/word/2023/wordml/word16du" xmlns:w16sdtdh="http://schemas.microsoft.com/office/word/2020/wordml/sdtdatahash" xmlns:w16se="http://schemas.microsoft.com/office/word/2015/wordml/symex" xmlns:wpg="http://schemas.microsoft.com/office/word/2010/wordprocessingGroup" xmlns:wpi="http://schemas.microsoft.com/office/word/2010/wordprocessingInk" xmlns:wne="http://schemas.microsoft.com/office/word/2006/wordml" xmlns:wps="http://schemas.microsoft.com/office/word/2010/wordprocessingShape" mc:Ignorable="w14 w15 w16se w16cid w16 w16cex w16sdtdh wp14">
+<w:endnotes xmlns:wpc="http://schemas.microsoft.com/office/word/2010/wordprocessingCanvas" xmlns:cx="http://schemas.microsoft.com/office/drawing/2014/chartex" xmlns:cx1="http://schemas.microsoft.com/office/drawing/2015/9/8/chartex" xmlns:cx2="http://schemas.microsoft.com/office/drawing/2015/10/21/chartex" xmlns:cx3="http://schemas.microsoft.com/office/drawing/2016/5/9/chartex" xmlns:cx4="http://schemas.microsoft.com/office/drawing/2016/5/10/chartex" xmlns:cx5="http://schemas.microsoft.com/office/drawing/2016/5/11/chartex" xmlns:cx6="http://schemas.microsoft.com/office/drawing/2016/5/12/chartex" xmlns:cx7="http://schemas.microsoft.com/office/drawing/2016/5/13/chartex" xmlns:cx8="http://schemas.microsoft.com/office/drawing/2016/5/14/chartex" xmlns:mc="http://schemas.openxmlformats.org/markup-compatibility/2006" xmlns:aink="http://schemas.microsoft.com/office/drawing/2016/ink" xmlns:am3d="http://schemas.microsoft.com/office/drawing/2017/model3d" xmlns:o="urn:schemas-microsoft-com:office:office" xmlns:oel="http://schemas.microsoft.com/office/2019/extlst" xmlns:r="http://schemas.openxmlformats.org/officeDocument/2006/relationships" xmlns:m="http://schemas.openxmlformats.org/officeDocument/2006/math" xmlns:v="urn:schemas-microsoft-com:vml" xmlns:wp14="http://schemas.microsoft.com/office/word/2010/wordprocessingDrawing" xmlns:wp="http://schemas.openxmlformats.org/drawingml/2006/wordprocessingDrawing" xmlns:w10="urn:schemas-microsoft-com:office:word" xmlns:w="http://schemas.openxmlformats.org/wordprocessingml/2006/main" xmlns:w14="http://schemas.microsoft.com/office/word/2010/wordml" xmlns:w15="http://schemas.microsoft.com/office/word/2012/wordml" xmlns:w16cex="http://schemas.microsoft.com/office/word/2018/wordml/cex" xmlns:w16cid="http://schemas.microsoft.com/office/word/2016/wordml/cid" xmlns:w16="http://schemas.microsoft.com/office/word/2018/wordml" xmlns:w16sdtdh="http://schemas.microsoft.com/office/word/2020/wordml/sdtdatahash" xmlns:w16se="http://schemas.microsoft.com/office/word/2015/wordml/symex" xmlns:wpg="http://schemas.microsoft.com/office/word/2010/wordprocessingGroup" xmlns:wpi="http://schemas.microsoft.com/office/word/2010/wordprocessingInk" xmlns:wne="http://schemas.microsoft.com/office/word/2006/wordml" xmlns:wps="http://schemas.microsoft.com/office/word/2010/wordprocessingShape" mc:Ignorable="w14 w15 w16se w16cid w16 w16cex w16sdtdh wp14">
   <w:endnote w:type="separator" w:id="-1">
     <w:p>
       <w:pPr>
@@ -2858,7 +2931,7 @@
 </file>
 
 <file path=word/footnotes.xml><?xml version="1.0" encoding="utf-8"?>
-<w:footnotes xmlns:wpc="http://schemas.microsoft.com/office/word/2010/wordprocessingCanvas" xmlns:cx="http://schemas.microsoft.com/office/drawing/2014/chartex" xmlns:cx1="http://schemas.microsoft.com/office/drawing/2015/9/8/chartex" xmlns:cx2="http://schemas.microsoft.com/office/drawing/2015/10/21/chartex" xmlns:cx3="http://schemas.microsoft.com/office/drawing/2016/5/9/chartex" xmlns:cx4="http://schemas.microsoft.com/office/drawing/2016/5/10/chartex" xmlns:cx5="http://schemas.microsoft.com/office/drawing/2016/5/11/chartex" xmlns:cx6="http://schemas.microsoft.com/office/drawing/2016/5/12/chartex" xmlns:cx7="http://schemas.microsoft.com/office/drawing/2016/5/13/chartex" xmlns:cx8="http://schemas.microsoft.com/office/drawing/2016/5/14/chartex" xmlns:mc="http://schemas.openxmlformats.org/markup-compatibility/2006" xmlns:aink="http://schemas.microsoft.com/office/drawing/2016/ink" xmlns:am3d="http://schemas.microsoft.com/office/drawing/2017/model3d" xmlns:o="urn:schemas-microsoft-com:office:office" xmlns:oel="http://schemas.microsoft.com/office/2019/extlst" xmlns:r="http://schemas.openxmlformats.org/officeDocument/2006/relationships" xmlns:m="http://schemas.openxmlformats.org/officeDocument/2006/math" xmlns:v="urn:schemas-microsoft-com:vml" xmlns:wp14="http://schemas.microsoft.com/office/word/2010/wordprocessingDrawing" xmlns:wp="http://schemas.openxmlformats.org/drawingml/2006/wordprocessingDrawing" xmlns:w10="urn:schemas-microsoft-com:office:word" xmlns:w="http://schemas.openxmlformats.org/wordprocessingml/2006/main" xmlns:w14="http://schemas.microsoft.com/office/word/2010/wordml" xmlns:w15="http://schemas.microsoft.com/office/word/2012/wordml" xmlns:w16cex="http://schemas.microsoft.com/office/word/2018/wordml/cex" xmlns:w16cid="http://schemas.microsoft.com/office/word/2016/wordml/cid" xmlns:w16="http://schemas.microsoft.com/office/word/2018/wordml" xmlns:w16du="http://schemas.microsoft.com/office/word/2023/wordml/word16du" xmlns:w16sdtdh="http://schemas.microsoft.com/office/word/2020/wordml/sdtdatahash" xmlns:w16se="http://schemas.microsoft.com/office/word/2015/wordml/symex" xmlns:wpg="http://schemas.microsoft.com/office/word/2010/wordprocessingGroup" xmlns:wpi="http://schemas.microsoft.com/office/word/2010/wordprocessingInk" xmlns:wne="http://schemas.microsoft.com/office/word/2006/wordml" xmlns:wps="http://schemas.microsoft.com/office/word/2010/wordprocessingShape" mc:Ignorable="w14 w15 w16se w16cid w16 w16cex w16sdtdh wp14">
+<w:footnotes xmlns:wpc="http://schemas.microsoft.com/office/word/2010/wordprocessingCanvas" xmlns:cx="http://schemas.microsoft.com/office/drawing/2014/chartex" xmlns:cx1="http://schemas.microsoft.com/office/drawing/2015/9/8/chartex" xmlns:cx2="http://schemas.microsoft.com/office/drawing/2015/10/21/chartex" xmlns:cx3="http://schemas.microsoft.com/office/drawing/2016/5/9/chartex" xmlns:cx4="http://schemas.microsoft.com/office/drawing/2016/5/10/chartex" xmlns:cx5="http://schemas.microsoft.com/office/drawing/2016/5/11/chartex" xmlns:cx6="http://schemas.microsoft.com/office/drawing/2016/5/12/chartex" xmlns:cx7="http://schemas.microsoft.com/office/drawing/2016/5/13/chartex" xmlns:cx8="http://schemas.microsoft.com/office/drawing/2016/5/14/chartex" xmlns:mc="http://schemas.openxmlformats.org/markup-compatibility/2006" xmlns:aink="http://schemas.microsoft.com/office/drawing/2016/ink" xmlns:am3d="http://schemas.microsoft.com/office/drawing/2017/model3d" xmlns:o="urn:schemas-microsoft-com:office:office" xmlns:oel="http://schemas.microsoft.com/office/2019/extlst" xmlns:r="http://schemas.openxmlformats.org/officeDocument/2006/relationships" xmlns:m="http://schemas.openxmlformats.org/officeDocument/2006/math" xmlns:v="urn:schemas-microsoft-com:vml" xmlns:wp14="http://schemas.microsoft.com/office/word/2010/wordprocessingDrawing" xmlns:wp="http://schemas.openxmlformats.org/drawingml/2006/wordprocessingDrawing" xmlns:w10="urn:schemas-microsoft-com:office:word" xmlns:w="http://schemas.openxmlformats.org/wordprocessingml/2006/main" xmlns:w14="http://schemas.microsoft.com/office/word/2010/wordml" xmlns:w15="http://schemas.microsoft.com/office/word/2012/wordml" xmlns:w16cex="http://schemas.microsoft.com/office/word/2018/wordml/cex" xmlns:w16cid="http://schemas.microsoft.com/office/word/2016/wordml/cid" xmlns:w16="http://schemas.microsoft.com/office/word/2018/wordml" xmlns:w16sdtdh="http://schemas.microsoft.com/office/word/2020/wordml/sdtdatahash" xmlns:w16se="http://schemas.microsoft.com/office/word/2015/wordml/symex" xmlns:wpg="http://schemas.microsoft.com/office/word/2010/wordprocessingGroup" xmlns:wpi="http://schemas.microsoft.com/office/word/2010/wordprocessingInk" xmlns:wne="http://schemas.microsoft.com/office/word/2006/wordml" xmlns:wps="http://schemas.microsoft.com/office/word/2010/wordprocessingShape" mc:Ignorable="w14 w15 w16se w16cid w16 w16cex w16sdtdh wp14">
   <w:footnote w:type="separator" w:id="-1">
     <w:p>
       <w:pPr>
@@ -2883,11 +2956,11 @@
 </file>
 
 <file path=word/numbering.xml><?xml version="1.0" encoding="utf-8"?>
-<w:numbering xmlns:wpc="http://schemas.microsoft.com/office/word/2010/wordprocessingCanvas" xmlns:cx="http://schemas.microsoft.com/office/drawing/2014/chartex" xmlns:cx1="http://schemas.microsoft.com/office/drawing/2015/9/8/chartex" xmlns:cx2="http://schemas.microsoft.com/office/drawing/2015/10/21/chartex" xmlns:cx3="http://schemas.microsoft.com/office/drawing/2016/5/9/chartex" xmlns:cx4="http://schemas.microsoft.com/office/drawing/2016/5/10/chartex" xmlns:cx5="http://schemas.microsoft.com/office/drawing/2016/5/11/chartex" xmlns:cx6="http://schemas.microsoft.com/office/drawing/2016/5/12/chartex" xmlns:cx7="http://schemas.microsoft.com/office/drawing/2016/5/13/chartex" xmlns:cx8="http://schemas.microsoft.com/office/drawing/2016/5/14/chartex" xmlns:mc="http://schemas.openxmlformats.org/markup-compatibility/2006" xmlns:aink="http://schemas.microsoft.com/office/drawing/2016/ink" xmlns:am3d="http://schemas.microsoft.com/office/drawing/2017/model3d" xmlns:o="urn:schemas-microsoft-com:office:office" xmlns:oel="http://schemas.microsoft.com/office/2019/extlst" xmlns:r="http://schemas.openxmlformats.org/officeDocument/2006/relationships" xmlns:m="http://schemas.openxmlformats.org/officeDocument/2006/math" xmlns:v="urn:schemas-microsoft-com:vml" xmlns:wp14="http://schemas.microsoft.com/office/word/2010/wordprocessingDrawing" xmlns:wp="http://schemas.openxmlformats.org/drawingml/2006/wordprocessingDrawing" xmlns:w10="urn:schemas-microsoft-com:office:word" xmlns:w="http://schemas.openxmlformats.org/wordprocessingml/2006/main" xmlns:w14="http://schemas.microsoft.com/office/word/2010/wordml" xmlns:w15="http://schemas.microsoft.com/office/word/2012/wordml" xmlns:w16cex="http://schemas.microsoft.com/office/word/2018/wordml/cex" xmlns:w16cid="http://schemas.microsoft.com/office/word/2016/wordml/cid" xmlns:w16="http://schemas.microsoft.com/office/word/2018/wordml" xmlns:w16du="http://schemas.microsoft.com/office/word/2023/wordml/word16du" xmlns:w16sdtdh="http://schemas.microsoft.com/office/word/2020/wordml/sdtdatahash" xmlns:w16se="http://schemas.microsoft.com/office/word/2015/wordml/symex" xmlns:wpg="http://schemas.microsoft.com/office/word/2010/wordprocessingGroup" xmlns:wpi="http://schemas.microsoft.com/office/word/2010/wordprocessingInk" xmlns:wne="http://schemas.microsoft.com/office/word/2006/wordml" xmlns:wps="http://schemas.microsoft.com/office/word/2010/wordprocessingShape" mc:Ignorable="w14 w15 w16se w16cid w16 w16cex w16sdtdh wp14">
+<w:numbering xmlns:wpc="http://schemas.microsoft.com/office/word/2010/wordprocessingCanvas" xmlns:cx="http://schemas.microsoft.com/office/drawing/2014/chartex" xmlns:cx1="http://schemas.microsoft.com/office/drawing/2015/9/8/chartex" xmlns:cx2="http://schemas.microsoft.com/office/drawing/2015/10/21/chartex" xmlns:cx3="http://schemas.microsoft.com/office/drawing/2016/5/9/chartex" xmlns:cx4="http://schemas.microsoft.com/office/drawing/2016/5/10/chartex" xmlns:cx5="http://schemas.microsoft.com/office/drawing/2016/5/11/chartex" xmlns:cx6="http://schemas.microsoft.com/office/drawing/2016/5/12/chartex" xmlns:cx7="http://schemas.microsoft.com/office/drawing/2016/5/13/chartex" xmlns:cx8="http://schemas.microsoft.com/office/drawing/2016/5/14/chartex" xmlns:mc="http://schemas.openxmlformats.org/markup-compatibility/2006" xmlns:aink="http://schemas.microsoft.com/office/drawing/2016/ink" xmlns:am3d="http://schemas.microsoft.com/office/drawing/2017/model3d" xmlns:o="urn:schemas-microsoft-com:office:office" xmlns:oel="http://schemas.microsoft.com/office/2019/extlst" xmlns:r="http://schemas.openxmlformats.org/officeDocument/2006/relationships" xmlns:m="http://schemas.openxmlformats.org/officeDocument/2006/math" xmlns:v="urn:schemas-microsoft-com:vml" xmlns:wp14="http://schemas.microsoft.com/office/word/2010/wordprocessingDrawing" xmlns:wp="http://schemas.openxmlformats.org/drawingml/2006/wordprocessingDrawing" xmlns:w10="urn:schemas-microsoft-com:office:word" xmlns:w="http://schemas.openxmlformats.org/wordprocessingml/2006/main" xmlns:w14="http://schemas.microsoft.com/office/word/2010/wordml" xmlns:w15="http://schemas.microsoft.com/office/word/2012/wordml" xmlns:w16cex="http://schemas.microsoft.com/office/word/2018/wordml/cex" xmlns:w16cid="http://schemas.microsoft.com/office/word/2016/wordml/cid" xmlns:w16="http://schemas.microsoft.com/office/word/2018/wordml" xmlns:w16sdtdh="http://schemas.microsoft.com/office/word/2020/wordml/sdtdatahash" xmlns:w16se="http://schemas.microsoft.com/office/word/2015/wordml/symex" xmlns:wpg="http://schemas.microsoft.com/office/word/2010/wordprocessingGroup" xmlns:wpi="http://schemas.microsoft.com/office/word/2010/wordprocessingInk" xmlns:wne="http://schemas.microsoft.com/office/word/2006/wordml" xmlns:wps="http://schemas.microsoft.com/office/word/2010/wordprocessingShape" mc:Ignorable="w14 w15 w16se w16cid w16 w16cex w16sdtdh wp14">
   <w:abstractNum w:abstractNumId="0" w15:restartNumberingAfterBreak="0">
     <w:nsid w:val="38B774C2"/>
     <w:multiLevelType w:val="hybridMultilevel"/>
-    <w:tmpl w:val="1958C3B6"/>
+    <w:tmpl w:val="DF72CEEA"/>
     <w:lvl w:ilvl="0" w:tplc="04100001">
       <w:start w:val="1"/>
       <w:numFmt w:val="bullet"/>
@@ -3000,7 +3073,7 @@
   <w:abstractNum w:abstractNumId="1" w15:restartNumberingAfterBreak="0">
     <w:nsid w:val="50CC5CC0"/>
     <w:multiLevelType w:val="hybridMultilevel"/>
-    <w:tmpl w:val="E38E6D84"/>
+    <w:tmpl w:val="781C28C8"/>
     <w:lvl w:ilvl="0" w:tplc="04100001">
       <w:start w:val="1"/>
       <w:numFmt w:val="bullet"/>

</xml_diff>